<commit_message>
Version 1.0 of registration form
</commit_message>
<xml_diff>
--- a/sketchbook/ssvb_registration_form.docx
+++ b/sketchbook/ssvb_registration_form.docx
@@ -7,7 +7,7 @@
         <w:tblStyle w:val="LayoutTable"/>
         <w:tblW w:w="5042" w:type="pct"/>
         <w:tblBorders>
-          <w:bottom w:val="single" w:sz="8" w:space="0" w:color="FABE8B" w:themeColor="accent1" w:themeTint="99"/>
+          <w:bottom w:val="single" w:sz="8" w:space="0" w:color="EE7373" w:themeColor="accent1" w:themeTint="99"/>
         </w:tblBorders>
         <w:tblCellMar>
           <w:bottom w:w="360" w:type="dxa"/>
@@ -16,8 +16,8 @@
         <w:tblDescription w:val="Company info"/>
       </w:tblPr>
       <w:tblGrid>
-        <w:gridCol w:w="7261"/>
-        <w:gridCol w:w="1815"/>
+        <w:gridCol w:w="7006"/>
+        <w:gridCol w:w="2070"/>
       </w:tblGrid>
       <w:tr>
         <w:trPr>
@@ -28,12 +28,13 @@
             <w:tcW w:w="4000" w:type="pct"/>
             <w:vAlign w:val="bottom"/>
           </w:tcPr>
-          <w:bookmarkStart w:id="0" w:name="_GoBack" w:displacedByCustomXml="next"/>
-          <w:bookmarkEnd w:id="0" w:displacedByCustomXml="next"/>
           <w:sdt>
             <w:sdtPr>
               <w:rPr>
-                <w:color w:val="F8943F" w:themeColor="accent6"/>
+                <w:rFonts w:ascii="Fight Night" w:hAnsi="Fight Night"/>
+                <w:color w:val="DE1B1B"/>
+                <w:sz w:val="68"/>
+                <w:szCs w:val="68"/>
               </w:rPr>
               <w:alias w:val="Company Name"/>
               <w:tag w:val=""/>
@@ -55,20 +56,29 @@
                   <w:ind w:left="0"/>
                   <w:outlineLvl w:val="0"/>
                   <w:rPr>
-                    <w:color w:val="F8943F" w:themeColor="accent6"/>
+                    <w:rFonts w:ascii="Fight Night" w:hAnsi="Fight Night"/>
+                    <w:color w:val="DE1B1B"/>
+                    <w:sz w:val="68"/>
+                    <w:szCs w:val="68"/>
                   </w:rPr>
                 </w:pPr>
                 <w:r>
                   <w:rPr>
-                    <w:color w:val="F8943F" w:themeColor="accent6"/>
+                    <w:rFonts w:ascii="Fight Night" w:hAnsi="Fight Night"/>
+                    <w:color w:val="DE1B1B"/>
+                    <w:sz w:val="68"/>
+                    <w:szCs w:val="68"/>
                   </w:rPr>
-                  <w:t>Service Provider: State Machine Technology</w:t>
+                  <w:t>STRONG SIDE VOLLEYBALL</w:t>
                 </w:r>
               </w:p>
             </w:sdtContent>
           </w:sdt>
           <w:sdt>
             <w:sdtPr>
+              <w:rPr>
+                <w:color w:val="auto"/>
+              </w:rPr>
               <w:alias w:val="Company Address"/>
               <w:tag w:val=""/>
               <w:id w:val="-835229435"/>
@@ -84,13 +94,15 @@
                 <w:pPr>
                   <w:pStyle w:val="NoSpacing"/>
                   <w:ind w:left="0" w:right="0"/>
+                  <w:rPr>
+                    <w:color w:val="DE1B1B"/>
+                  </w:rPr>
                 </w:pPr>
                 <w:r>
-                  <w:t>25251 East Arbor Place</w:t>
-                </w:r>
-                <w:r>
-                  <w:br/>
-                  <w:t>Aurora, CO 80016</w:t>
+                  <w:rPr>
+                    <w:color w:val="auto"/>
+                  </w:rPr>
+                  <w:t>Adult Volleyball Registration Form</w:t>
                 </w:r>
               </w:p>
             </w:sdtContent>
@@ -106,25 +118,29 @@
               <w:pStyle w:val="NoSpacing"/>
               <w:ind w:left="0" w:right="0"/>
               <w:jc w:val="center"/>
+              <w:rPr>
+                <w:color w:val="DE1B1B"/>
+              </w:rPr>
             </w:pPr>
             <w:r>
               <w:rPr>
                 <w:noProof/>
+                <w:color w:val="DE1B1B"/>
                 <w:lang w:eastAsia="en-US"/>
               </w:rPr>
               <mc:AlternateContent>
                 <mc:Choice Requires="wps">
                   <w:drawing>
-                    <wp:anchor distT="0" distB="0" distL="114300" distR="114300" simplePos="0" relativeHeight="251659264" behindDoc="1" locked="0" layoutInCell="1" allowOverlap="1" wp14:anchorId="0F609CF6" wp14:editId="08723AE6">
+                    <wp:anchor distT="0" distB="0" distL="114300" distR="114300" simplePos="0" relativeHeight="251659264" behindDoc="1" locked="0" layoutInCell="1" allowOverlap="1" wp14:anchorId="6BBE7C9E" wp14:editId="05BFA047">
                       <wp:simplePos x="0" y="0"/>
                       <wp:positionH relativeFrom="leftMargin">
                         <wp:posOffset>-5335270</wp:posOffset>
                       </wp:positionH>
                       <wp:positionV relativeFrom="margin">
-                        <wp:posOffset>57785</wp:posOffset>
+                        <wp:posOffset>63500</wp:posOffset>
                       </wp:positionV>
-                      <wp:extent cx="1005840" cy="7219315"/>
-                      <wp:effectExtent l="0" t="0" r="0" b="635"/>
+                      <wp:extent cx="1005840" cy="8467725"/>
+                      <wp:effectExtent l="0" t="0" r="0" b="0"/>
                       <wp:wrapNone/>
                       <wp:docPr id="2" name="Text Box 2" descr="Document title"/>
                       <wp:cNvGraphicFramePr/>
@@ -135,7 +151,7 @@
                             <wps:spPr>
                               <a:xfrm>
                                 <a:off x="0" y="0"/>
-                                <a:ext cx="1005840" cy="7219315"/>
+                                <a:ext cx="1005840" cy="8467725"/>
                               </a:xfrm>
                               <a:prstGeom prst="rect">
                                 <a:avLst/>
@@ -165,12 +181,31 @@
                                 <w:p>
                                   <w:pPr>
                                     <w:pStyle w:val="Title"/>
+                                    <w:jc w:val="left"/>
+                                    <w:rPr>
+                                      <w:rFonts w:ascii="Fight Night" w:hAnsi="Fight Night"/>
+                                      <w:color w:val="DE1B1B"/>
+                                      <w:sz w:val="96"/>
+                                      <w:szCs w:val="96"/>
+                                    </w:rPr>
                                   </w:pPr>
                                   <w:r>
-                                    <w:t>Gleneagle 3 HOA</w:t>
+                                    <w:rPr>
+                                      <w:rFonts w:ascii="Fight Night" w:hAnsi="Fight Night"/>
+                                      <w:color w:val="DE1B1B"/>
+                                      <w:sz w:val="96"/>
+                                      <w:szCs w:val="96"/>
+                                    </w:rPr>
+                                    <w:t>Adult Volleyball R</w:t>
                                   </w:r>
                                   <w:r>
-                                    <w:t xml:space="preserve"> Web Presence</w:t>
+                                    <w:rPr>
+                                      <w:rFonts w:ascii="Fight Night" w:hAnsi="Fight Night"/>
+                                      <w:color w:val="DE1B1B"/>
+                                      <w:sz w:val="96"/>
+                                      <w:szCs w:val="96"/>
+                                    </w:rPr>
+                                    <w:t>egistration</w:t>
                                   </w:r>
                                 </w:p>
                               </w:txbxContent>
@@ -199,18 +234,37 @@
                       <v:stroke joinstyle="miter"/>
                       <v:path gradientshapeok="t" o:connecttype="rect"/>
                     </v:shapetype>
-                    <v:shape id="Text Box 2" o:spid="_x0000_s1026" type="#_x0000_t202" alt="Document title" style="position:absolute;left:0;text-align:left;margin-left:-420.1pt;margin-top:4.55pt;width:79.2pt;height:568.45pt;z-index:-251657216;visibility:visible;mso-wrap-style:square;mso-width-percent:0;mso-height-percent:0;mso-wrap-distance-left:9pt;mso-wrap-distance-top:0;mso-wrap-distance-right:9pt;mso-wrap-distance-bottom:0;mso-position-horizontal:absolute;mso-position-horizontal-relative:left-margin-area;mso-position-vertical:absolute;mso-position-vertical-relative:margin;mso-width-percent:0;mso-height-percent:0;mso-width-relative:margin;mso-height-relative:margin;v-text-anchor:bottom" o:gfxdata="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" filled="f" stroked="f" strokeweight=".5pt">
+                    <v:shape id="Text Box 2" o:spid="_x0000_s1026" type="#_x0000_t202" alt="Document title" style="position:absolute;left:0;text-align:left;margin-left:-420.1pt;margin-top:5pt;width:79.2pt;height:666.75pt;z-index:-251657216;visibility:visible;mso-wrap-style:square;mso-width-percent:0;mso-height-percent:0;mso-wrap-distance-left:9pt;mso-wrap-distance-top:0;mso-wrap-distance-right:9pt;mso-wrap-distance-bottom:0;mso-position-horizontal:absolute;mso-position-horizontal-relative:left-margin-area;mso-position-vertical:absolute;mso-position-vertical-relative:margin;mso-width-percent:0;mso-height-percent:0;mso-width-relative:margin;mso-height-relative:margin;v-text-anchor:bottom" o:gfxdata="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" filled="f" stroked="f" strokeweight=".5pt">
                       <v:textbox style="layout-flow:vertical;mso-layout-flow-alt:bottom-to-top;mso-fit-shape-to-text:t" inset="0,14.4pt,18pt">
                         <w:txbxContent>
                           <w:p>
                             <w:pPr>
                               <w:pStyle w:val="Title"/>
+                              <w:jc w:val="left"/>
+                              <w:rPr>
+                                <w:rFonts w:ascii="Fight Night" w:hAnsi="Fight Night"/>
+                                <w:color w:val="DE1B1B"/>
+                                <w:sz w:val="96"/>
+                                <w:szCs w:val="96"/>
+                              </w:rPr>
                             </w:pPr>
                             <w:r>
-                              <w:t>Gleneagle 3 HOA</w:t>
+                              <w:rPr>
+                                <w:rFonts w:ascii="Fight Night" w:hAnsi="Fight Night"/>
+                                <w:color w:val="DE1B1B"/>
+                                <w:sz w:val="96"/>
+                                <w:szCs w:val="96"/>
+                              </w:rPr>
+                              <w:t>Adult Volleyball R</w:t>
                             </w:r>
                             <w:r>
-                              <w:t xml:space="preserve"> Web Presence</w:t>
+                              <w:rPr>
+                                <w:rFonts w:ascii="Fight Night" w:hAnsi="Fight Night"/>
+                                <w:color w:val="DE1B1B"/>
+                                <w:sz w:val="96"/>
+                                <w:szCs w:val="96"/>
+                              </w:rPr>
+                              <w:t>egistration</w:t>
                             </w:r>
                           </w:p>
                         </w:txbxContent>
@@ -224,13 +278,14 @@
             <w:r>
               <w:rPr>
                 <w:noProof/>
+                <w:color w:val="DE1B1B"/>
                 <w:lang w:eastAsia="en-US"/>
               </w:rPr>
               <w:drawing>
-                <wp:inline distT="0" distB="0" distL="0" distR="0" wp14:anchorId="33AD53C9" wp14:editId="1B740D94">
-                  <wp:extent cx="982639" cy="1149649"/>
-                  <wp:effectExtent l="0" t="0" r="8255" b="0"/>
-                  <wp:docPr id="1" name="Picture 1"/>
+                <wp:inline distT="0" distB="0" distL="0" distR="0" wp14:anchorId="23748668" wp14:editId="4855099D">
+                  <wp:extent cx="1314301" cy="1311965"/>
+                  <wp:effectExtent l="0" t="0" r="635" b="2540"/>
+                  <wp:docPr id="3" name="Picture 3"/>
                   <wp:cNvGraphicFramePr>
                     <a:graphicFrameLocks xmlns:a="http://schemas.openxmlformats.org/drawingml/2006/main" noChangeAspect="1"/>
                   </wp:cNvGraphicFramePr>
@@ -238,11 +293,17 @@
                     <a:graphicData uri="http://schemas.openxmlformats.org/drawingml/2006/picture">
                       <pic:pic xmlns:pic="http://schemas.openxmlformats.org/drawingml/2006/picture">
                         <pic:nvPicPr>
-                          <pic:cNvPr id="1" name=""/>
+                          <pic:cNvPr id="0" name="ssvb_primary_logo_alternate.png"/>
                           <pic:cNvPicPr/>
                         </pic:nvPicPr>
                         <pic:blipFill>
-                          <a:blip r:embed="rId11"/>
+                          <a:blip r:embed="rId11">
+                            <a:extLst>
+                              <a:ext uri="{28A0092B-C50C-407E-A947-70E740481C1C}">
+                                <a14:useLocalDpi xmlns:a14="http://schemas.microsoft.com/office/drawing/2010/main" val="0"/>
+                              </a:ext>
+                            </a:extLst>
+                          </a:blip>
                           <a:stretch>
                             <a:fillRect/>
                           </a:stretch>
@@ -250,7 +311,7 @@
                         <pic:spPr>
                           <a:xfrm>
                             <a:off x="0" y="0"/>
-                            <a:ext cx="1012025" cy="1184029"/>
+                            <a:ext cx="1317508" cy="1315167"/>
                           </a:xfrm>
                           <a:prstGeom prst="rect">
                             <a:avLst/>
@@ -270,453 +331,957 @@
       <w:pPr>
         <w:pStyle w:val="Subtitle"/>
       </w:pPr>
-      <w:r>
-        <w:t>Gleneagle 3 HOA</w:t>
-      </w:r>
-      <w:r>
-        <w:t xml:space="preserve"> Web Presence</w:t>
-      </w:r>
     </w:p>
-    <w:p>
-      <w:pPr>
-        <w:pStyle w:val="Logo"/>
-        <w:numPr>
-          <w:ilvl w:val="0"/>
-          <w:numId w:val="0"/>
-        </w:numPr>
-        <w:spacing w:before="0" w:after="0"/>
-        <w:ind w:left="720" w:hanging="720"/>
-        <w:rPr>
-          <w:rFonts w:asciiTheme="majorHAnsi" w:eastAsiaTheme="majorEastAsia" w:hAnsiTheme="majorHAnsi" w:cstheme="majorBidi"/>
-          <w:color w:val="F8943F" w:themeColor="accent6"/>
-        </w:rPr>
-      </w:pPr>
-      <w:r>
-        <w:rPr>
-          <w:rFonts w:asciiTheme="majorHAnsi" w:eastAsiaTheme="majorEastAsia" w:hAnsiTheme="majorHAnsi" w:cstheme="majorBidi"/>
-          <w:color w:val="F8943F" w:themeColor="accent6"/>
-        </w:rPr>
-        <w:t xml:space="preserve">Recommended Webhost </w:t>
-      </w:r>
-      <w:r>
-        <w:rPr>
-          <w:rFonts w:asciiTheme="majorHAnsi" w:eastAsiaTheme="majorEastAsia" w:hAnsiTheme="majorHAnsi" w:cstheme="majorBidi"/>
-          <w:color w:val="F8943F" w:themeColor="accent6"/>
-        </w:rPr>
-        <w:t>–</w:t>
-      </w:r>
-      <w:r>
-        <w:rPr>
-          <w:rFonts w:asciiTheme="majorHAnsi" w:eastAsiaTheme="majorEastAsia" w:hAnsiTheme="majorHAnsi" w:cstheme="majorBidi"/>
-          <w:color w:val="F8943F" w:themeColor="accent6"/>
-        </w:rPr>
-        <w:t xml:space="preserve"> </w:t>
-      </w:r>
-      <w:r>
-        <w:rPr>
-          <w:rFonts w:asciiTheme="majorHAnsi" w:eastAsiaTheme="majorEastAsia" w:hAnsiTheme="majorHAnsi" w:cstheme="majorBidi"/>
-          <w:color w:val="F8943F" w:themeColor="accent6"/>
-        </w:rPr>
-        <w:t>SiteGround.com</w:t>
-      </w:r>
-      <w:r>
-        <w:rPr>
-          <w:rFonts w:asciiTheme="majorHAnsi" w:eastAsiaTheme="majorEastAsia" w:hAnsiTheme="majorHAnsi" w:cstheme="majorBidi"/>
-          <w:color w:val="F8943F" w:themeColor="accent6"/>
-        </w:rPr>
-        <w:t>: $</w:t>
-      </w:r>
-      <w:r>
-        <w:rPr>
-          <w:rFonts w:asciiTheme="majorHAnsi" w:eastAsiaTheme="majorEastAsia" w:hAnsiTheme="majorHAnsi" w:cstheme="majorBidi"/>
-          <w:color w:val="F8943F" w:themeColor="accent6"/>
-        </w:rPr>
-        <w:t>3.95</w:t>
-      </w:r>
-      <w:r>
-        <w:rPr>
-          <w:rFonts w:asciiTheme="majorHAnsi" w:eastAsiaTheme="majorEastAsia" w:hAnsiTheme="majorHAnsi" w:cstheme="majorBidi"/>
-          <w:color w:val="F8943F" w:themeColor="accent6"/>
-        </w:rPr>
-        <w:t>/</w:t>
-      </w:r>
-      <w:r>
-        <w:rPr>
-          <w:rFonts w:asciiTheme="majorHAnsi" w:eastAsiaTheme="majorEastAsia" w:hAnsiTheme="majorHAnsi" w:cstheme="majorBidi"/>
-          <w:color w:val="F8943F" w:themeColor="accent6"/>
-        </w:rPr>
-        <w:t>month + domain registration</w:t>
-      </w:r>
-    </w:p>
-    <w:p>
-      <w:pPr>
-        <w:spacing w:after="0"/>
-        <w:ind w:left="360"/>
-        <w:rPr>
-          <w:b/>
-        </w:rPr>
-      </w:pPr>
-      <w:r>
-        <w:rPr>
-          <w:b/>
-        </w:rPr>
-        <w:t>They provide functionality for:</w:t>
-      </w:r>
-    </w:p>
-    <w:p>
-      <w:pPr>
-        <w:numPr>
-          <w:ilvl w:val="0"/>
-          <w:numId w:val="13"/>
-        </w:numPr>
-        <w:spacing w:after="0" w:line="280" w:lineRule="exact"/>
-      </w:pPr>
-      <w:r>
-        <w:t>Website Hosting</w:t>
-      </w:r>
-    </w:p>
-    <w:p>
-      <w:pPr>
-        <w:numPr>
-          <w:ilvl w:val="0"/>
-          <w:numId w:val="13"/>
-        </w:numPr>
-        <w:spacing w:after="0" w:line="280" w:lineRule="exact"/>
-      </w:pPr>
-      <w:r>
-        <w:t>Application Hosting</w:t>
-      </w:r>
-    </w:p>
-    <w:p>
-      <w:pPr>
-        <w:numPr>
-          <w:ilvl w:val="1"/>
-          <w:numId w:val="13"/>
-        </w:numPr>
-        <w:spacing w:after="0" w:line="280" w:lineRule="exact"/>
-      </w:pPr>
-      <w:r>
-        <w:t>PHP, Database</w:t>
-      </w:r>
-    </w:p>
-    <w:p>
-      <w:pPr>
-        <w:numPr>
-          <w:ilvl w:val="0"/>
-          <w:numId w:val="13"/>
-        </w:numPr>
-        <w:spacing w:after="0" w:line="280" w:lineRule="exact"/>
-      </w:pPr>
-      <w:r>
-        <w:t xml:space="preserve">Content Management – Joomla, </w:t>
-      </w:r>
-      <w:proofErr w:type="spellStart"/>
-      <w:r>
-        <w:t>Wordpress</w:t>
-      </w:r>
-      <w:proofErr w:type="spellEnd"/>
-    </w:p>
-    <w:p>
-      <w:pPr>
-        <w:spacing w:after="0" w:line="280" w:lineRule="exact"/>
-        <w:ind w:left="1080"/>
-      </w:pPr>
-    </w:p>
-    <w:p>
-      <w:pPr>
-        <w:pStyle w:val="Logo"/>
-        <w:numPr>
-          <w:ilvl w:val="0"/>
-          <w:numId w:val="0"/>
-        </w:numPr>
-        <w:spacing w:before="0" w:after="0"/>
-        <w:ind w:left="720" w:hanging="720"/>
-        <w:rPr>
-          <w:rFonts w:asciiTheme="majorHAnsi" w:eastAsiaTheme="majorEastAsia" w:hAnsiTheme="majorHAnsi" w:cstheme="majorBidi"/>
-          <w:color w:val="F8943F" w:themeColor="accent6"/>
-        </w:rPr>
-      </w:pPr>
-      <w:r>
-        <w:rPr>
-          <w:rFonts w:asciiTheme="majorHAnsi" w:eastAsiaTheme="majorEastAsia" w:hAnsiTheme="majorHAnsi" w:cstheme="majorBidi"/>
-          <w:color w:val="F8943F" w:themeColor="accent6"/>
-        </w:rPr>
-        <w:t xml:space="preserve">Initial Setup – State Machine Technology:  </w:t>
-      </w:r>
-      <w:r>
-        <w:rPr>
-          <w:rFonts w:asciiTheme="majorHAnsi" w:eastAsiaTheme="majorEastAsia" w:hAnsiTheme="majorHAnsi" w:cstheme="majorBidi"/>
-          <w:color w:val="F8943F" w:themeColor="accent6"/>
-        </w:rPr>
-        <w:t>$</w:t>
-      </w:r>
-      <w:r>
-        <w:rPr>
-          <w:rFonts w:asciiTheme="majorHAnsi" w:eastAsiaTheme="majorEastAsia" w:hAnsiTheme="majorHAnsi" w:cstheme="majorBidi"/>
-          <w:color w:val="F8943F" w:themeColor="accent6"/>
-        </w:rPr>
-        <w:t>500</w:t>
-      </w:r>
-      <w:r>
-        <w:rPr>
-          <w:rFonts w:asciiTheme="majorHAnsi" w:eastAsiaTheme="majorEastAsia" w:hAnsiTheme="majorHAnsi" w:cstheme="majorBidi"/>
-          <w:color w:val="F8943F" w:themeColor="accent6"/>
-        </w:rPr>
-        <w:t xml:space="preserve"> for </w:t>
-      </w:r>
-      <w:r>
-        <w:rPr>
-          <w:rFonts w:asciiTheme="majorHAnsi" w:eastAsiaTheme="majorEastAsia" w:hAnsiTheme="majorHAnsi" w:cstheme="majorBidi"/>
-          <w:color w:val="F8943F" w:themeColor="accent6"/>
-        </w:rPr>
-        <w:t>first 20</w:t>
-      </w:r>
-      <w:r>
-        <w:rPr>
-          <w:rFonts w:asciiTheme="majorHAnsi" w:eastAsiaTheme="majorEastAsia" w:hAnsiTheme="majorHAnsi" w:cstheme="majorBidi"/>
-          <w:color w:val="F8943F" w:themeColor="accent6"/>
-        </w:rPr>
-        <w:t xml:space="preserve"> hours</w:t>
-      </w:r>
-      <w:r>
-        <w:rPr>
-          <w:rFonts w:asciiTheme="majorHAnsi" w:eastAsiaTheme="majorEastAsia" w:hAnsiTheme="majorHAnsi" w:cstheme="majorBidi"/>
-          <w:color w:val="F8943F" w:themeColor="accent6"/>
-        </w:rPr>
-        <w:t xml:space="preserve"> ($30/hour for additional)</w:t>
-      </w:r>
-    </w:p>
-    <w:p>
-      <w:pPr>
-        <w:spacing w:after="0"/>
-        <w:ind w:left="360"/>
-        <w:rPr>
-          <w:b/>
-        </w:rPr>
-      </w:pPr>
-      <w:r>
-        <w:rPr>
-          <w:b/>
-        </w:rPr>
-        <w:t>Initial Setup Includes</w:t>
-      </w:r>
-      <w:r>
-        <w:rPr>
-          <w:b/>
-        </w:rPr>
-        <w:t>:</w:t>
-      </w:r>
-    </w:p>
-    <w:p>
-      <w:pPr>
-        <w:numPr>
-          <w:ilvl w:val="0"/>
-          <w:numId w:val="14"/>
-        </w:numPr>
-        <w:spacing w:after="0" w:line="280" w:lineRule="exact"/>
-      </w:pPr>
-      <w:r>
-        <w:t xml:space="preserve">Designing and developing web presence for </w:t>
-      </w:r>
-      <w:r>
-        <w:t>Gleneagle 3 HOA on SiteGround.com</w:t>
-      </w:r>
-    </w:p>
-    <w:p>
-      <w:pPr>
-        <w:numPr>
-          <w:ilvl w:val="1"/>
-          <w:numId w:val="16"/>
-        </w:numPr>
-        <w:spacing w:after="0" w:line="280" w:lineRule="exact"/>
-      </w:pPr>
-      <w:r>
-        <w:t>Look and feel of pages</w:t>
-      </w:r>
-    </w:p>
-    <w:p>
-      <w:pPr>
-        <w:numPr>
-          <w:ilvl w:val="1"/>
-          <w:numId w:val="16"/>
-        </w:numPr>
-        <w:spacing w:after="0" w:line="280" w:lineRule="exact"/>
-      </w:pPr>
-      <w:r>
-        <w:t>Initial content</w:t>
-      </w:r>
-    </w:p>
-    <w:p>
-      <w:pPr>
-        <w:numPr>
-          <w:ilvl w:val="2"/>
-          <w:numId w:val="16"/>
-        </w:numPr>
-        <w:spacing w:after="0" w:line="280" w:lineRule="exact"/>
-      </w:pPr>
-      <w:r>
-        <w:t xml:space="preserve">Documents, Newsletters, Announcements, </w:t>
-      </w:r>
-      <w:proofErr w:type="spellStart"/>
-      <w:r>
-        <w:t>etc</w:t>
-      </w:r>
-      <w:proofErr w:type="spellEnd"/>
-    </w:p>
-    <w:p>
-      <w:pPr>
-        <w:numPr>
-          <w:ilvl w:val="1"/>
-          <w:numId w:val="16"/>
-        </w:numPr>
-        <w:spacing w:after="0" w:line="280" w:lineRule="exact"/>
-      </w:pPr>
-      <w:r>
-        <w:t>Configuration and customization of website architecture</w:t>
-      </w:r>
-    </w:p>
-    <w:p>
-      <w:pPr>
-        <w:numPr>
-          <w:ilvl w:val="0"/>
-          <w:numId w:val="13"/>
-        </w:numPr>
-        <w:spacing w:after="0" w:line="280" w:lineRule="exact"/>
-      </w:pPr>
-      <w:r>
-        <w:t>Domain registration and configuration</w:t>
-      </w:r>
-      <w:r>
-        <w:t>, if needed</w:t>
-      </w:r>
-    </w:p>
-    <w:p>
-      <w:pPr>
-        <w:numPr>
-          <w:ilvl w:val="0"/>
-          <w:numId w:val="13"/>
-        </w:numPr>
-        <w:spacing w:after="0" w:line="280" w:lineRule="exact"/>
-      </w:pPr>
-      <w:r>
-        <w:t>Integration with social media, if desired</w:t>
-      </w:r>
-    </w:p>
-    <w:p>
-      <w:pPr>
-        <w:numPr>
-          <w:ilvl w:val="0"/>
-          <w:numId w:val="13"/>
-        </w:numPr>
-        <w:spacing w:after="0" w:line="280" w:lineRule="exact"/>
-      </w:pPr>
-      <w:r>
-        <w:t>Training HOA representative to use content management system</w:t>
-      </w:r>
-    </w:p>
-    <w:p>
-      <w:pPr>
-        <w:spacing w:after="0" w:line="280" w:lineRule="exact"/>
-        <w:ind w:left="1080"/>
-      </w:pPr>
-    </w:p>
-    <w:p>
-      <w:pPr>
-        <w:pStyle w:val="Logo"/>
-        <w:numPr>
-          <w:ilvl w:val="0"/>
-          <w:numId w:val="0"/>
-        </w:numPr>
-        <w:spacing w:before="0" w:after="0"/>
-        <w:rPr>
-          <w:rFonts w:asciiTheme="majorHAnsi" w:eastAsiaTheme="majorEastAsia" w:hAnsiTheme="majorHAnsi" w:cstheme="majorBidi"/>
-          <w:color w:val="F8943F" w:themeColor="accent6"/>
-        </w:rPr>
-      </w:pPr>
-      <w:r>
-        <w:rPr>
-          <w:rFonts w:asciiTheme="majorHAnsi" w:eastAsiaTheme="majorEastAsia" w:hAnsiTheme="majorHAnsi" w:cstheme="majorBidi"/>
-          <w:color w:val="F8943F" w:themeColor="accent6"/>
-        </w:rPr>
-        <w:t xml:space="preserve">Maintenance – State Machine Technology: </w:t>
-      </w:r>
-      <w:r>
-        <w:rPr>
-          <w:rFonts w:asciiTheme="majorHAnsi" w:eastAsiaTheme="majorEastAsia" w:hAnsiTheme="majorHAnsi" w:cstheme="majorBidi"/>
-          <w:color w:val="F8943F" w:themeColor="accent6"/>
-        </w:rPr>
-        <w:t>$30/hour</w:t>
-      </w:r>
-    </w:p>
-    <w:p>
-      <w:pPr>
-        <w:spacing w:after="0"/>
-        <w:ind w:left="360"/>
-        <w:rPr>
-          <w:b/>
-        </w:rPr>
-      </w:pPr>
-      <w:r>
-        <w:rPr>
-          <w:b/>
-        </w:rPr>
-        <w:t>Maintenance Includes</w:t>
-      </w:r>
-      <w:r>
-        <w:rPr>
-          <w:b/>
-        </w:rPr>
-        <w:t>:</w:t>
-      </w:r>
-    </w:p>
-    <w:p>
-      <w:pPr>
-        <w:numPr>
-          <w:ilvl w:val="0"/>
-          <w:numId w:val="13"/>
-        </w:numPr>
-        <w:spacing w:after="0" w:line="280" w:lineRule="exact"/>
-      </w:pPr>
-      <w:r>
-        <w:t>Content updates</w:t>
-      </w:r>
-    </w:p>
-    <w:p>
-      <w:pPr>
-        <w:numPr>
-          <w:ilvl w:val="0"/>
-          <w:numId w:val="13"/>
-        </w:numPr>
-        <w:spacing w:after="0" w:line="280" w:lineRule="exact"/>
-      </w:pPr>
-      <w:r>
-        <w:t>Any desired configuration changes</w:t>
-      </w:r>
-    </w:p>
-    <w:p>
-      <w:pPr>
-        <w:numPr>
-          <w:ilvl w:val="0"/>
-          <w:numId w:val="13"/>
-        </w:numPr>
-        <w:spacing w:after="0" w:line="280" w:lineRule="exact"/>
-      </w:pPr>
-      <w:r>
-        <w:t>Style updates or changes</w:t>
-      </w:r>
-    </w:p>
-    <w:p>
-      <w:pPr>
-        <w:numPr>
-          <w:ilvl w:val="0"/>
-          <w:numId w:val="13"/>
-        </w:numPr>
-        <w:spacing w:after="0" w:line="280" w:lineRule="exact"/>
-      </w:pPr>
-      <w:r>
-        <w:t>General troubleshooting</w:t>
-      </w:r>
-    </w:p>
+    <w:tbl>
+      <w:tblPr>
+        <w:tblStyle w:val="MediumGrid2-Accent1"/>
+        <w:tblW w:w="0" w:type="auto"/>
+        <w:tblLook w:val="04A0" w:firstRow="1" w:lastRow="0" w:firstColumn="1" w:lastColumn="0" w:noHBand="0" w:noVBand="1"/>
+      </w:tblPr>
+      <w:tblGrid>
+        <w:gridCol w:w="1998"/>
+        <w:gridCol w:w="2430"/>
+        <w:gridCol w:w="4788"/>
+      </w:tblGrid>
+      <w:tr>
+        <w:trPr>
+          <w:cnfStyle w:val="100000000000" w:firstRow="1" w:lastRow="0" w:firstColumn="0" w:lastColumn="0" w:oddVBand="0" w:evenVBand="0" w:oddHBand="0" w:evenHBand="0" w:firstRowFirstColumn="0" w:firstRowLastColumn="0" w:lastRowFirstColumn="0" w:lastRowLastColumn="0"/>
+        </w:trPr>
+        <w:tc>
+          <w:tcPr>
+            <w:cnfStyle w:val="001000000100" w:firstRow="0" w:lastRow="0" w:firstColumn="1" w:lastColumn="0" w:oddVBand="0" w:evenVBand="0" w:oddHBand="0" w:evenHBand="0" w:firstRowFirstColumn="1" w:firstRowLastColumn="0" w:lastRowFirstColumn="0" w:lastRowLastColumn="0"/>
+            <w:tcW w:w="1998" w:type="dxa"/>
+          </w:tcPr>
+          <w:p>
+            <w:pPr>
+              <w:pStyle w:val="Subtitle"/>
+              <w:jc w:val="center"/>
+              <w:rPr>
+                <w:rFonts w:asciiTheme="minorHAnsi" w:hAnsiTheme="minorHAnsi"/>
+                <w:b/>
+              </w:rPr>
+            </w:pPr>
+            <w:r>
+              <w:rPr>
+                <w:rFonts w:asciiTheme="minorHAnsi" w:hAnsiTheme="minorHAnsi"/>
+                <w:b/>
+              </w:rPr>
+              <w:t>Team Name</w:t>
+            </w:r>
+          </w:p>
+        </w:tc>
+        <w:tc>
+          <w:tcPr>
+            <w:tcW w:w="7218" w:type="dxa"/>
+            <w:gridSpan w:val="2"/>
+          </w:tcPr>
+          <w:p>
+            <w:pPr>
+              <w:pStyle w:val="Subtitle"/>
+              <w:cnfStyle w:val="100000000000" w:firstRow="1" w:lastRow="0" w:firstColumn="0" w:lastColumn="0" w:oddVBand="0" w:evenVBand="0" w:oddHBand="0" w:evenHBand="0" w:firstRowFirstColumn="0" w:firstRowLastColumn="0" w:lastRowFirstColumn="0" w:lastRowLastColumn="0"/>
+              <w:rPr>
+                <w:rFonts w:asciiTheme="minorHAnsi" w:hAnsiTheme="minorHAnsi"/>
+              </w:rPr>
+            </w:pPr>
+          </w:p>
+        </w:tc>
+      </w:tr>
+      <w:tr>
+        <w:trPr>
+          <w:cnfStyle w:val="000000100000" w:firstRow="0" w:lastRow="0" w:firstColumn="0" w:lastColumn="0" w:oddVBand="0" w:evenVBand="0" w:oddHBand="1" w:evenHBand="0" w:firstRowFirstColumn="0" w:firstRowLastColumn="0" w:lastRowFirstColumn="0" w:lastRowLastColumn="0"/>
+        </w:trPr>
+        <w:tc>
+          <w:tcPr>
+            <w:cnfStyle w:val="001000000000" w:firstRow="0" w:lastRow="0" w:firstColumn="1" w:lastColumn="0" w:oddVBand="0" w:evenVBand="0" w:oddHBand="0" w:evenHBand="0" w:firstRowFirstColumn="0" w:firstRowLastColumn="0" w:lastRowFirstColumn="0" w:lastRowLastColumn="0"/>
+            <w:tcW w:w="1998" w:type="dxa"/>
+          </w:tcPr>
+          <w:p>
+            <w:pPr>
+              <w:pStyle w:val="Subtitle"/>
+              <w:jc w:val="center"/>
+              <w:rPr>
+                <w:rFonts w:asciiTheme="minorHAnsi" w:hAnsiTheme="minorHAnsi"/>
+                <w:b/>
+              </w:rPr>
+            </w:pPr>
+            <w:r>
+              <w:rPr>
+                <w:rFonts w:asciiTheme="minorHAnsi" w:hAnsiTheme="minorHAnsi"/>
+                <w:b/>
+              </w:rPr>
+              <w:t>League</w:t>
+            </w:r>
+          </w:p>
+          <w:p>
+            <w:pPr>
+              <w:jc w:val="center"/>
+              <w:rPr>
+                <w:rFonts w:asciiTheme="minorHAnsi" w:hAnsiTheme="minorHAnsi"/>
+              </w:rPr>
+            </w:pPr>
+            <w:r>
+              <w:rPr>
+                <w:rFonts w:asciiTheme="minorHAnsi" w:hAnsiTheme="minorHAnsi"/>
+              </w:rPr>
+              <w:t>(Circle One)</w:t>
+            </w:r>
+          </w:p>
+          <w:p>
+            <w:pPr>
+              <w:jc w:val="center"/>
+              <w:rPr>
+                <w:rFonts w:asciiTheme="minorHAnsi" w:hAnsiTheme="minorHAnsi"/>
+              </w:rPr>
+            </w:pPr>
+          </w:p>
+        </w:tc>
+        <w:tc>
+          <w:tcPr>
+            <w:tcW w:w="7218" w:type="dxa"/>
+            <w:gridSpan w:val="2"/>
+            <w:tcBorders>
+              <w:bottom w:val="single" w:sz="4" w:space="0" w:color="DE1B1B" w:themeColor="accent1"/>
+            </w:tcBorders>
+          </w:tcPr>
+          <w:p>
+            <w:pPr>
+              <w:cnfStyle w:val="000000100000" w:firstRow="0" w:lastRow="0" w:firstColumn="0" w:lastColumn="0" w:oddVBand="0" w:evenVBand="0" w:oddHBand="1" w:evenHBand="0" w:firstRowFirstColumn="0" w:firstRowLastColumn="0" w:lastRowFirstColumn="0" w:lastRowLastColumn="0"/>
+            </w:pPr>
+          </w:p>
+          <w:tbl>
+            <w:tblPr>
+              <w:tblStyle w:val="TableGrid"/>
+              <w:tblW w:w="0" w:type="auto"/>
+              <w:tblBorders>
+                <w:top w:val="none" w:sz="0" w:space="0" w:color="auto"/>
+                <w:left w:val="none" w:sz="0" w:space="0" w:color="auto"/>
+                <w:bottom w:val="none" w:sz="0" w:space="0" w:color="auto"/>
+                <w:right w:val="none" w:sz="0" w:space="0" w:color="auto"/>
+                <w:insideH w:val="none" w:sz="0" w:space="0" w:color="auto"/>
+                <w:insideV w:val="none" w:sz="0" w:space="0" w:color="auto"/>
+              </w:tblBorders>
+              <w:tblLook w:val="04A0" w:firstRow="1" w:lastRow="0" w:firstColumn="1" w:lastColumn="0" w:noHBand="0" w:noVBand="1"/>
+            </w:tblPr>
+            <w:tblGrid>
+              <w:gridCol w:w="1327"/>
+              <w:gridCol w:w="270"/>
+              <w:gridCol w:w="1896"/>
+              <w:gridCol w:w="2064"/>
+              <w:gridCol w:w="270"/>
+              <w:gridCol w:w="1160"/>
+            </w:tblGrid>
+            <w:tr>
+              <w:tc>
+                <w:tcPr>
+                  <w:tcW w:w="1597" w:type="dxa"/>
+                  <w:gridSpan w:val="2"/>
+                </w:tcPr>
+                <w:p>
+                  <w:pPr>
+                    <w:jc w:val="center"/>
+                    <w:rPr>
+                      <w:color w:val="auto"/>
+                    </w:rPr>
+                  </w:pPr>
+                  <w:r>
+                    <w:rPr>
+                      <w:color w:val="auto"/>
+                    </w:rPr>
+                    <w:t>Tuesday</w:t>
+                  </w:r>
+                  <w:r>
+                    <w:rPr>
+                      <w:color w:val="auto"/>
+                    </w:rPr>
+                    <w:t xml:space="preserve"> </w:t>
+                  </w:r>
+                  <w:r>
+                    <w:rPr>
+                      <w:color w:val="auto"/>
+                    </w:rPr>
+                    <w:t>Coed 4s</w:t>
+                  </w:r>
+                </w:p>
+              </w:tc>
+              <w:tc>
+                <w:tcPr>
+                  <w:tcW w:w="1896" w:type="dxa"/>
+                </w:tcPr>
+                <w:p>
+                  <w:pPr>
+                    <w:jc w:val="center"/>
+                    <w:rPr>
+                      <w:color w:val="auto"/>
+                    </w:rPr>
+                  </w:pPr>
+                  <w:r>
+                    <w:rPr>
+                      <w:color w:val="auto"/>
+                    </w:rPr>
+                    <w:t>Wednesday</w:t>
+                  </w:r>
+                  <w:r>
+                    <w:rPr>
+                      <w:color w:val="auto"/>
+                    </w:rPr>
+                    <w:t xml:space="preserve"> </w:t>
+                  </w:r>
+                  <w:r>
+                    <w:rPr>
+                      <w:color w:val="auto"/>
+                    </w:rPr>
+                    <w:t>Coed 4s</w:t>
+                  </w:r>
+                </w:p>
+              </w:tc>
+              <w:tc>
+                <w:tcPr>
+                  <w:tcW w:w="2064" w:type="dxa"/>
+                </w:tcPr>
+                <w:p>
+                  <w:pPr>
+                    <w:jc w:val="center"/>
+                    <w:rPr>
+                      <w:color w:val="auto"/>
+                    </w:rPr>
+                  </w:pPr>
+                  <w:r>
+                    <w:rPr>
+                      <w:color w:val="auto"/>
+                    </w:rPr>
+                    <w:t>Thursday</w:t>
+                  </w:r>
+                  <w:r>
+                    <w:rPr>
+                      <w:color w:val="auto"/>
+                    </w:rPr>
+                    <w:t xml:space="preserve"> </w:t>
+                  </w:r>
+                  <w:r>
+                    <w:rPr>
+                      <w:color w:val="auto"/>
+                    </w:rPr>
+                    <w:t>Coed 4s</w:t>
+                  </w:r>
+                </w:p>
+              </w:tc>
+              <w:tc>
+                <w:tcPr>
+                  <w:tcW w:w="1430" w:type="dxa"/>
+                  <w:gridSpan w:val="2"/>
+                </w:tcPr>
+                <w:p>
+                  <w:pPr>
+                    <w:jc w:val="center"/>
+                    <w:rPr>
+                      <w:color w:val="auto"/>
+                    </w:rPr>
+                  </w:pPr>
+                  <w:r>
+                    <w:rPr>
+                      <w:color w:val="auto"/>
+                    </w:rPr>
+                    <w:t>Friday</w:t>
+                  </w:r>
+                  <w:r>
+                    <w:rPr>
+                      <w:color w:val="auto"/>
+                    </w:rPr>
+                    <w:t xml:space="preserve"> </w:t>
+                  </w:r>
+                  <w:r>
+                    <w:rPr>
+                      <w:color w:val="auto"/>
+                    </w:rPr>
+                    <w:t>Coed 4s</w:t>
+                  </w:r>
+                </w:p>
+                <w:p>
+                  <w:pPr>
+                    <w:jc w:val="center"/>
+                    <w:rPr>
+                      <w:color w:val="auto"/>
+                    </w:rPr>
+                  </w:pPr>
+                </w:p>
+              </w:tc>
+            </w:tr>
+            <w:tr>
+              <w:tc>
+                <w:tcPr>
+                  <w:tcW w:w="1597" w:type="dxa"/>
+                  <w:gridSpan w:val="2"/>
+                </w:tcPr>
+                <w:p>
+                  <w:pPr>
+                    <w:jc w:val="center"/>
+                    <w:rPr>
+                      <w:color w:val="auto"/>
+                    </w:rPr>
+                  </w:pPr>
+                  <w:r>
+                    <w:rPr>
+                      <w:color w:val="auto"/>
+                    </w:rPr>
+                    <w:t>Tuesday</w:t>
+                  </w:r>
+                  <w:r>
+                    <w:rPr>
+                      <w:color w:val="auto"/>
+                    </w:rPr>
+                    <w:t xml:space="preserve"> </w:t>
+                  </w:r>
+                  <w:r>
+                    <w:rPr>
+                      <w:color w:val="auto"/>
+                    </w:rPr>
+                    <w:t>Coed 6s</w:t>
+                  </w:r>
+                </w:p>
+              </w:tc>
+              <w:tc>
+                <w:tcPr>
+                  <w:tcW w:w="1896" w:type="dxa"/>
+                </w:tcPr>
+                <w:p>
+                  <w:pPr>
+                    <w:jc w:val="center"/>
+                    <w:rPr>
+                      <w:color w:val="auto"/>
+                    </w:rPr>
+                  </w:pPr>
+                  <w:r>
+                    <w:rPr>
+                      <w:color w:val="auto"/>
+                    </w:rPr>
+                    <w:t>Wednesday</w:t>
+                  </w:r>
+                  <w:r>
+                    <w:rPr>
+                      <w:color w:val="auto"/>
+                    </w:rPr>
+                    <w:t xml:space="preserve"> </w:t>
+                  </w:r>
+                  <w:r>
+                    <w:rPr>
+                      <w:color w:val="auto"/>
+                    </w:rPr>
+                    <w:t>Coed 6s</w:t>
+                  </w:r>
+                </w:p>
+              </w:tc>
+              <w:tc>
+                <w:tcPr>
+                  <w:tcW w:w="2064" w:type="dxa"/>
+                </w:tcPr>
+                <w:p>
+                  <w:pPr>
+                    <w:jc w:val="center"/>
+                    <w:rPr>
+                      <w:color w:val="auto"/>
+                    </w:rPr>
+                  </w:pPr>
+                  <w:r>
+                    <w:rPr>
+                      <w:color w:val="auto"/>
+                    </w:rPr>
+                    <w:t>Thursday</w:t>
+                  </w:r>
+                  <w:r>
+                    <w:rPr>
+                      <w:color w:val="auto"/>
+                    </w:rPr>
+                    <w:t xml:space="preserve"> </w:t>
+                  </w:r>
+                  <w:r>
+                    <w:rPr>
+                      <w:color w:val="auto"/>
+                    </w:rPr>
+                    <w:t>Coed 6s</w:t>
+                  </w:r>
+                </w:p>
+              </w:tc>
+              <w:tc>
+                <w:tcPr>
+                  <w:tcW w:w="1430" w:type="dxa"/>
+                  <w:gridSpan w:val="2"/>
+                </w:tcPr>
+                <w:p>
+                  <w:pPr>
+                    <w:jc w:val="center"/>
+                    <w:rPr>
+                      <w:color w:val="auto"/>
+                    </w:rPr>
+                  </w:pPr>
+                  <w:r>
+                    <w:rPr>
+                      <w:color w:val="auto"/>
+                    </w:rPr>
+                    <w:t>Friday</w:t>
+                  </w:r>
+                  <w:r>
+                    <w:rPr>
+                      <w:color w:val="auto"/>
+                    </w:rPr>
+                    <w:t xml:space="preserve"> </w:t>
+                  </w:r>
+                  <w:r>
+                    <w:rPr>
+                      <w:color w:val="auto"/>
+                    </w:rPr>
+                    <w:t>Coed 6s</w:t>
+                  </w:r>
+                </w:p>
+                <w:p>
+                  <w:pPr>
+                    <w:jc w:val="center"/>
+                    <w:rPr>
+                      <w:color w:val="auto"/>
+                    </w:rPr>
+                  </w:pPr>
+                </w:p>
+              </w:tc>
+            </w:tr>
+            <w:tr>
+              <w:tc>
+                <w:tcPr>
+                  <w:tcW w:w="1327" w:type="dxa"/>
+                </w:tcPr>
+                <w:p>
+                  <w:pPr>
+                    <w:jc w:val="center"/>
+                    <w:rPr>
+                      <w:color w:val="auto"/>
+                    </w:rPr>
+                  </w:pPr>
+                </w:p>
+              </w:tc>
+              <w:tc>
+                <w:tcPr>
+                  <w:tcW w:w="2166" w:type="dxa"/>
+                  <w:gridSpan w:val="2"/>
+                </w:tcPr>
+                <w:p>
+                  <w:pPr>
+                    <w:jc w:val="center"/>
+                    <w:rPr>
+                      <w:color w:val="auto"/>
+                    </w:rPr>
+                  </w:pPr>
+                  <w:r>
+                    <w:rPr>
+                      <w:color w:val="auto"/>
+                    </w:rPr>
+                    <w:t>Sunday</w:t>
+                  </w:r>
+                  <w:r>
+                    <w:rPr>
+                      <w:color w:val="auto"/>
+                    </w:rPr>
+                    <w:t xml:space="preserve"> </w:t>
+                  </w:r>
+                  <w:r>
+                    <w:rPr>
+                      <w:color w:val="auto"/>
+                    </w:rPr>
+                    <w:t>Men</w:t>
+                  </w:r>
+                  <w:r>
+                    <w:rPr>
+                      <w:color w:val="auto"/>
+                    </w:rPr>
+                    <w:t>’</w:t>
+                  </w:r>
+                  <w:r>
+                    <w:rPr>
+                      <w:color w:val="auto"/>
+                    </w:rPr>
+                    <w:t>s Doubles</w:t>
+                  </w:r>
+                </w:p>
+              </w:tc>
+              <w:tc>
+                <w:tcPr>
+                  <w:tcW w:w="2334" w:type="dxa"/>
+                  <w:gridSpan w:val="2"/>
+                </w:tcPr>
+                <w:p>
+                  <w:pPr>
+                    <w:jc w:val="center"/>
+                    <w:rPr>
+                      <w:color w:val="auto"/>
+                    </w:rPr>
+                  </w:pPr>
+                  <w:r>
+                    <w:rPr>
+                      <w:color w:val="auto"/>
+                    </w:rPr>
+                    <w:t>Sunday</w:t>
+                  </w:r>
+                  <w:r>
+                    <w:rPr>
+                      <w:color w:val="auto"/>
+                    </w:rPr>
+                    <w:t xml:space="preserve"> </w:t>
+                  </w:r>
+                  <w:r>
+                    <w:rPr>
+                      <w:color w:val="auto"/>
+                    </w:rPr>
+                    <w:t>Women</w:t>
+                  </w:r>
+                  <w:r>
+                    <w:rPr>
+                      <w:color w:val="auto"/>
+                    </w:rPr>
+                    <w:t>’</w:t>
+                  </w:r>
+                  <w:r>
+                    <w:rPr>
+                      <w:color w:val="auto"/>
+                    </w:rPr>
+                    <w:t>s Doubles</w:t>
+                  </w:r>
+                </w:p>
+              </w:tc>
+              <w:tc>
+                <w:tcPr>
+                  <w:tcW w:w="1160" w:type="dxa"/>
+                </w:tcPr>
+                <w:p>
+                  <w:pPr>
+                    <w:jc w:val="center"/>
+                    <w:rPr>
+                      <w:color w:val="auto"/>
+                    </w:rPr>
+                  </w:pPr>
+                </w:p>
+              </w:tc>
+            </w:tr>
+            <w:tr>
+              <w:tc>
+                <w:tcPr>
+                  <w:tcW w:w="1327" w:type="dxa"/>
+                </w:tcPr>
+                <w:p>
+                  <w:pPr>
+                    <w:jc w:val="center"/>
+                    <w:rPr>
+                      <w:color w:val="auto"/>
+                    </w:rPr>
+                  </w:pPr>
+                </w:p>
+              </w:tc>
+              <w:tc>
+                <w:tcPr>
+                  <w:tcW w:w="2166" w:type="dxa"/>
+                  <w:gridSpan w:val="2"/>
+                </w:tcPr>
+                <w:p>
+                  <w:pPr>
+                    <w:jc w:val="center"/>
+                    <w:rPr>
+                      <w:color w:val="auto"/>
+                    </w:rPr>
+                  </w:pPr>
+                </w:p>
+              </w:tc>
+              <w:tc>
+                <w:tcPr>
+                  <w:tcW w:w="2334" w:type="dxa"/>
+                  <w:gridSpan w:val="2"/>
+                </w:tcPr>
+                <w:p>
+                  <w:pPr>
+                    <w:jc w:val="center"/>
+                    <w:rPr>
+                      <w:color w:val="auto"/>
+                    </w:rPr>
+                  </w:pPr>
+                </w:p>
+              </w:tc>
+              <w:tc>
+                <w:tcPr>
+                  <w:tcW w:w="1160" w:type="dxa"/>
+                </w:tcPr>
+                <w:p>
+                  <w:pPr>
+                    <w:jc w:val="center"/>
+                    <w:rPr>
+                      <w:color w:val="auto"/>
+                    </w:rPr>
+                  </w:pPr>
+                </w:p>
+              </w:tc>
+            </w:tr>
+          </w:tbl>
+          <w:p>
+            <w:pPr>
+              <w:cnfStyle w:val="000000100000" w:firstRow="0" w:lastRow="0" w:firstColumn="0" w:lastColumn="0" w:oddVBand="0" w:evenVBand="0" w:oddHBand="1" w:evenHBand="0" w:firstRowFirstColumn="0" w:firstRowLastColumn="0" w:lastRowFirstColumn="0" w:lastRowLastColumn="0"/>
+            </w:pPr>
+          </w:p>
+        </w:tc>
+        <w:bookmarkStart w:id="0" w:name="_GoBack"/>
+        <w:bookmarkEnd w:id="0"/>
+      </w:tr>
+      <w:tr>
+        <w:tc>
+          <w:tcPr>
+            <w:cnfStyle w:val="001000000000" w:firstRow="0" w:lastRow="0" w:firstColumn="1" w:lastColumn="0" w:oddVBand="0" w:evenVBand="0" w:oddHBand="0" w:evenHBand="0" w:firstRowFirstColumn="0" w:firstRowLastColumn="0" w:lastRowFirstColumn="0" w:lastRowLastColumn="0"/>
+            <w:tcW w:w="1998" w:type="dxa"/>
+          </w:tcPr>
+          <w:p>
+            <w:pPr>
+              <w:pStyle w:val="Subtitle"/>
+              <w:rPr>
+                <w:rFonts w:asciiTheme="minorHAnsi" w:hAnsiTheme="minorHAnsi"/>
+                <w:b/>
+              </w:rPr>
+            </w:pPr>
+            <w:r>
+              <w:rPr>
+                <w:rFonts w:asciiTheme="minorHAnsi" w:hAnsiTheme="minorHAnsi"/>
+                <w:b/>
+              </w:rPr>
+              <w:t>Team Captain</w:t>
+            </w:r>
+          </w:p>
+        </w:tc>
+        <w:tc>
+          <w:tcPr>
+            <w:tcW w:w="7218" w:type="dxa"/>
+            <w:gridSpan w:val="2"/>
+            <w:tcBorders>
+              <w:top w:val="single" w:sz="4" w:space="0" w:color="DE1B1B" w:themeColor="accent1"/>
+            </w:tcBorders>
+          </w:tcPr>
+          <w:p>
+            <w:pPr>
+              <w:pStyle w:val="Subtitle"/>
+              <w:cnfStyle w:val="000000000000" w:firstRow="0" w:lastRow="0" w:firstColumn="0" w:lastColumn="0" w:oddVBand="0" w:evenVBand="0" w:oddHBand="0" w:evenHBand="0" w:firstRowFirstColumn="0" w:firstRowLastColumn="0" w:lastRowFirstColumn="0" w:lastRowLastColumn="0"/>
+              <w:rPr>
+                <w:rFonts w:asciiTheme="minorHAnsi" w:hAnsiTheme="minorHAnsi"/>
+              </w:rPr>
+            </w:pPr>
+          </w:p>
+        </w:tc>
+      </w:tr>
+      <w:tr>
+        <w:trPr>
+          <w:cnfStyle w:val="000000100000" w:firstRow="0" w:lastRow="0" w:firstColumn="0" w:lastColumn="0" w:oddVBand="0" w:evenVBand="0" w:oddHBand="1" w:evenHBand="0" w:firstRowFirstColumn="0" w:firstRowLastColumn="0" w:lastRowFirstColumn="0" w:lastRowLastColumn="0"/>
+        </w:trPr>
+        <w:tc>
+          <w:tcPr>
+            <w:cnfStyle w:val="001000000000" w:firstRow="0" w:lastRow="0" w:firstColumn="1" w:lastColumn="0" w:oddVBand="0" w:evenVBand="0" w:oddHBand="0" w:evenHBand="0" w:firstRowFirstColumn="0" w:firstRowLastColumn="0" w:lastRowFirstColumn="0" w:lastRowLastColumn="0"/>
+            <w:tcW w:w="1998" w:type="dxa"/>
+          </w:tcPr>
+          <w:p>
+            <w:pPr>
+              <w:pStyle w:val="Subtitle"/>
+              <w:rPr>
+                <w:rFonts w:asciiTheme="minorHAnsi" w:hAnsiTheme="minorHAnsi"/>
+                <w:b/>
+              </w:rPr>
+            </w:pPr>
+            <w:r>
+              <w:rPr>
+                <w:rFonts w:asciiTheme="minorHAnsi" w:hAnsiTheme="minorHAnsi"/>
+                <w:b/>
+              </w:rPr>
+              <w:t>Phone</w:t>
+            </w:r>
+          </w:p>
+        </w:tc>
+        <w:tc>
+          <w:tcPr>
+            <w:tcW w:w="7218" w:type="dxa"/>
+            <w:gridSpan w:val="2"/>
+          </w:tcPr>
+          <w:p>
+            <w:pPr>
+              <w:pStyle w:val="Subtitle"/>
+              <w:cnfStyle w:val="000000100000" w:firstRow="0" w:lastRow="0" w:firstColumn="0" w:lastColumn="0" w:oddVBand="0" w:evenVBand="0" w:oddHBand="1" w:evenHBand="0" w:firstRowFirstColumn="0" w:firstRowLastColumn="0" w:lastRowFirstColumn="0" w:lastRowLastColumn="0"/>
+              <w:rPr>
+                <w:rFonts w:asciiTheme="minorHAnsi" w:hAnsiTheme="minorHAnsi"/>
+              </w:rPr>
+            </w:pPr>
+          </w:p>
+        </w:tc>
+      </w:tr>
+      <w:tr>
+        <w:tc>
+          <w:tcPr>
+            <w:cnfStyle w:val="001000000000" w:firstRow="0" w:lastRow="0" w:firstColumn="1" w:lastColumn="0" w:oddVBand="0" w:evenVBand="0" w:oddHBand="0" w:evenHBand="0" w:firstRowFirstColumn="0" w:firstRowLastColumn="0" w:lastRowFirstColumn="0" w:lastRowLastColumn="0"/>
+            <w:tcW w:w="1998" w:type="dxa"/>
+          </w:tcPr>
+          <w:p>
+            <w:pPr>
+              <w:pStyle w:val="Subtitle"/>
+              <w:rPr>
+                <w:rFonts w:asciiTheme="minorHAnsi" w:hAnsiTheme="minorHAnsi"/>
+                <w:b/>
+              </w:rPr>
+            </w:pPr>
+            <w:r>
+              <w:rPr>
+                <w:rFonts w:asciiTheme="minorHAnsi" w:hAnsiTheme="minorHAnsi"/>
+                <w:b/>
+              </w:rPr>
+              <w:t>Email</w:t>
+            </w:r>
+          </w:p>
+        </w:tc>
+        <w:tc>
+          <w:tcPr>
+            <w:tcW w:w="7218" w:type="dxa"/>
+            <w:gridSpan w:val="2"/>
+          </w:tcPr>
+          <w:p>
+            <w:pPr>
+              <w:pStyle w:val="Subtitle"/>
+              <w:cnfStyle w:val="000000000000" w:firstRow="0" w:lastRow="0" w:firstColumn="0" w:lastColumn="0" w:oddVBand="0" w:evenVBand="0" w:oddHBand="0" w:evenHBand="0" w:firstRowFirstColumn="0" w:firstRowLastColumn="0" w:lastRowFirstColumn="0" w:lastRowLastColumn="0"/>
+              <w:rPr>
+                <w:rFonts w:asciiTheme="minorHAnsi" w:hAnsiTheme="minorHAnsi"/>
+              </w:rPr>
+            </w:pPr>
+          </w:p>
+        </w:tc>
+      </w:tr>
+      <w:tr>
+        <w:trPr>
+          <w:cnfStyle w:val="000000100000" w:firstRow="0" w:lastRow="0" w:firstColumn="0" w:lastColumn="0" w:oddVBand="0" w:evenVBand="0" w:oddHBand="1" w:evenHBand="0" w:firstRowFirstColumn="0" w:firstRowLastColumn="0" w:lastRowFirstColumn="0" w:lastRowLastColumn="0"/>
+        </w:trPr>
+        <w:tc>
+          <w:tcPr>
+            <w:cnfStyle w:val="001000000000" w:firstRow="0" w:lastRow="0" w:firstColumn="1" w:lastColumn="0" w:oddVBand="0" w:evenVBand="0" w:oddHBand="0" w:evenHBand="0" w:firstRowFirstColumn="0" w:firstRowLastColumn="0" w:lastRowFirstColumn="0" w:lastRowLastColumn="0"/>
+            <w:tcW w:w="9216" w:type="dxa"/>
+            <w:gridSpan w:val="3"/>
+            <w:tcBorders>
+              <w:bottom w:val="single" w:sz="4" w:space="0" w:color="DE1B1B" w:themeColor="accent1"/>
+            </w:tcBorders>
+          </w:tcPr>
+          <w:p>
+            <w:pPr>
+              <w:pStyle w:val="Subtitle"/>
+              <w:jc w:val="center"/>
+              <w:rPr>
+                <w:rFonts w:asciiTheme="minorHAnsi" w:hAnsiTheme="minorHAnsi"/>
+                <w:b/>
+              </w:rPr>
+            </w:pPr>
+            <w:r>
+              <w:rPr>
+                <w:rFonts w:asciiTheme="minorHAnsi" w:hAnsiTheme="minorHAnsi"/>
+                <w:b/>
+              </w:rPr>
+              <w:t>Team Roster</w:t>
+            </w:r>
+          </w:p>
+        </w:tc>
+      </w:tr>
+      <w:tr>
+        <w:tc>
+          <w:tcPr>
+            <w:cnfStyle w:val="001000000000" w:firstRow="0" w:lastRow="0" w:firstColumn="1" w:lastColumn="0" w:oddVBand="0" w:evenVBand="0" w:oddHBand="0" w:evenHBand="0" w:firstRowFirstColumn="0" w:firstRowLastColumn="0" w:lastRowFirstColumn="0" w:lastRowLastColumn="0"/>
+            <w:tcW w:w="4428" w:type="dxa"/>
+            <w:gridSpan w:val="2"/>
+            <w:tcBorders>
+              <w:top w:val="single" w:sz="4" w:space="0" w:color="DE1B1B" w:themeColor="accent1"/>
+              <w:left w:val="single" w:sz="4" w:space="0" w:color="DE1B1B" w:themeColor="accent1"/>
+              <w:bottom w:val="single" w:sz="4" w:space="0" w:color="DE1B1B" w:themeColor="accent1"/>
+              <w:right w:val="single" w:sz="4" w:space="0" w:color="DE1B1B" w:themeColor="accent1"/>
+            </w:tcBorders>
+            <w:shd w:val="clear" w:color="auto" w:fill="F9D0D0" w:themeFill="accent1" w:themeFillTint="33"/>
+          </w:tcPr>
+          <w:p>
+            <w:pPr>
+              <w:pStyle w:val="Subtitle"/>
+            </w:pPr>
+          </w:p>
+        </w:tc>
+        <w:tc>
+          <w:tcPr>
+            <w:tcW w:w="4788" w:type="dxa"/>
+            <w:tcBorders>
+              <w:top w:val="single" w:sz="4" w:space="0" w:color="DE1B1B" w:themeColor="accent1"/>
+              <w:left w:val="single" w:sz="4" w:space="0" w:color="DE1B1B" w:themeColor="accent1"/>
+              <w:bottom w:val="single" w:sz="4" w:space="0" w:color="DE1B1B" w:themeColor="accent1"/>
+              <w:right w:val="single" w:sz="4" w:space="0" w:color="DE1B1B" w:themeColor="accent1"/>
+            </w:tcBorders>
+            <w:shd w:val="clear" w:color="auto" w:fill="F9D0D0" w:themeFill="accent1" w:themeFillTint="33"/>
+          </w:tcPr>
+          <w:p>
+            <w:pPr>
+              <w:pStyle w:val="Subtitle"/>
+              <w:cnfStyle w:val="000000000000" w:firstRow="0" w:lastRow="0" w:firstColumn="0" w:lastColumn="0" w:oddVBand="0" w:evenVBand="0" w:oddHBand="0" w:evenHBand="0" w:firstRowFirstColumn="0" w:firstRowLastColumn="0" w:lastRowFirstColumn="0" w:lastRowLastColumn="0"/>
+            </w:pPr>
+          </w:p>
+        </w:tc>
+      </w:tr>
+      <w:tr>
+        <w:trPr>
+          <w:cnfStyle w:val="000000100000" w:firstRow="0" w:lastRow="0" w:firstColumn="0" w:lastColumn="0" w:oddVBand="0" w:evenVBand="0" w:oddHBand="1" w:evenHBand="0" w:firstRowFirstColumn="0" w:firstRowLastColumn="0" w:lastRowFirstColumn="0" w:lastRowLastColumn="0"/>
+        </w:trPr>
+        <w:tc>
+          <w:tcPr>
+            <w:cnfStyle w:val="001000000000" w:firstRow="0" w:lastRow="0" w:firstColumn="1" w:lastColumn="0" w:oddVBand="0" w:evenVBand="0" w:oddHBand="0" w:evenHBand="0" w:firstRowFirstColumn="0" w:firstRowLastColumn="0" w:lastRowFirstColumn="0" w:lastRowLastColumn="0"/>
+            <w:tcW w:w="4428" w:type="dxa"/>
+            <w:gridSpan w:val="2"/>
+            <w:tcBorders>
+              <w:top w:val="single" w:sz="4" w:space="0" w:color="DE1B1B" w:themeColor="accent1"/>
+              <w:left w:val="single" w:sz="4" w:space="0" w:color="DE1B1B" w:themeColor="accent1"/>
+              <w:bottom w:val="single" w:sz="4" w:space="0" w:color="DE1B1B" w:themeColor="accent1"/>
+              <w:right w:val="single" w:sz="4" w:space="0" w:color="DE1B1B" w:themeColor="accent1"/>
+            </w:tcBorders>
+            <w:shd w:val="clear" w:color="auto" w:fill="F9D0D0" w:themeFill="accent1" w:themeFillTint="33"/>
+          </w:tcPr>
+          <w:p>
+            <w:pPr>
+              <w:pStyle w:val="Subtitle"/>
+            </w:pPr>
+          </w:p>
+        </w:tc>
+        <w:tc>
+          <w:tcPr>
+            <w:tcW w:w="4788" w:type="dxa"/>
+            <w:tcBorders>
+              <w:top w:val="single" w:sz="4" w:space="0" w:color="DE1B1B" w:themeColor="accent1"/>
+              <w:left w:val="single" w:sz="4" w:space="0" w:color="DE1B1B" w:themeColor="accent1"/>
+              <w:bottom w:val="single" w:sz="4" w:space="0" w:color="DE1B1B" w:themeColor="accent1"/>
+              <w:right w:val="single" w:sz="4" w:space="0" w:color="DE1B1B" w:themeColor="accent1"/>
+            </w:tcBorders>
+            <w:shd w:val="clear" w:color="auto" w:fill="F9D0D0" w:themeFill="accent1" w:themeFillTint="33"/>
+          </w:tcPr>
+          <w:p>
+            <w:pPr>
+              <w:pStyle w:val="Subtitle"/>
+              <w:cnfStyle w:val="000000100000" w:firstRow="0" w:lastRow="0" w:firstColumn="0" w:lastColumn="0" w:oddVBand="0" w:evenVBand="0" w:oddHBand="1" w:evenHBand="0" w:firstRowFirstColumn="0" w:firstRowLastColumn="0" w:lastRowFirstColumn="0" w:lastRowLastColumn="0"/>
+            </w:pPr>
+          </w:p>
+        </w:tc>
+      </w:tr>
+      <w:tr>
+        <w:tc>
+          <w:tcPr>
+            <w:cnfStyle w:val="001000000000" w:firstRow="0" w:lastRow="0" w:firstColumn="1" w:lastColumn="0" w:oddVBand="0" w:evenVBand="0" w:oddHBand="0" w:evenHBand="0" w:firstRowFirstColumn="0" w:firstRowLastColumn="0" w:lastRowFirstColumn="0" w:lastRowLastColumn="0"/>
+            <w:tcW w:w="4428" w:type="dxa"/>
+            <w:gridSpan w:val="2"/>
+            <w:tcBorders>
+              <w:top w:val="single" w:sz="4" w:space="0" w:color="DE1B1B" w:themeColor="accent1"/>
+              <w:left w:val="single" w:sz="4" w:space="0" w:color="DE1B1B" w:themeColor="accent1"/>
+              <w:bottom w:val="single" w:sz="4" w:space="0" w:color="DE1B1B" w:themeColor="accent1"/>
+              <w:right w:val="single" w:sz="4" w:space="0" w:color="DE1B1B" w:themeColor="accent1"/>
+            </w:tcBorders>
+            <w:shd w:val="clear" w:color="auto" w:fill="F9D0D0" w:themeFill="accent1" w:themeFillTint="33"/>
+          </w:tcPr>
+          <w:p>
+            <w:pPr>
+              <w:pStyle w:val="Subtitle"/>
+            </w:pPr>
+          </w:p>
+        </w:tc>
+        <w:tc>
+          <w:tcPr>
+            <w:tcW w:w="4788" w:type="dxa"/>
+            <w:tcBorders>
+              <w:top w:val="single" w:sz="4" w:space="0" w:color="DE1B1B" w:themeColor="accent1"/>
+              <w:left w:val="single" w:sz="4" w:space="0" w:color="DE1B1B" w:themeColor="accent1"/>
+              <w:bottom w:val="single" w:sz="4" w:space="0" w:color="DE1B1B" w:themeColor="accent1"/>
+              <w:right w:val="single" w:sz="4" w:space="0" w:color="DE1B1B" w:themeColor="accent1"/>
+            </w:tcBorders>
+            <w:shd w:val="clear" w:color="auto" w:fill="F9D0D0" w:themeFill="accent1" w:themeFillTint="33"/>
+          </w:tcPr>
+          <w:p>
+            <w:pPr>
+              <w:pStyle w:val="Subtitle"/>
+              <w:cnfStyle w:val="000000000000" w:firstRow="0" w:lastRow="0" w:firstColumn="0" w:lastColumn="0" w:oddVBand="0" w:evenVBand="0" w:oddHBand="0" w:evenHBand="0" w:firstRowFirstColumn="0" w:firstRowLastColumn="0" w:lastRowFirstColumn="0" w:lastRowLastColumn="0"/>
+            </w:pPr>
+          </w:p>
+        </w:tc>
+      </w:tr>
+      <w:tr>
+        <w:trPr>
+          <w:cnfStyle w:val="000000100000" w:firstRow="0" w:lastRow="0" w:firstColumn="0" w:lastColumn="0" w:oddVBand="0" w:evenVBand="0" w:oddHBand="1" w:evenHBand="0" w:firstRowFirstColumn="0" w:firstRowLastColumn="0" w:lastRowFirstColumn="0" w:lastRowLastColumn="0"/>
+        </w:trPr>
+        <w:tc>
+          <w:tcPr>
+            <w:cnfStyle w:val="001000000000" w:firstRow="0" w:lastRow="0" w:firstColumn="1" w:lastColumn="0" w:oddVBand="0" w:evenVBand="0" w:oddHBand="0" w:evenHBand="0" w:firstRowFirstColumn="0" w:firstRowLastColumn="0" w:lastRowFirstColumn="0" w:lastRowLastColumn="0"/>
+            <w:tcW w:w="4428" w:type="dxa"/>
+            <w:gridSpan w:val="2"/>
+            <w:tcBorders>
+              <w:top w:val="single" w:sz="4" w:space="0" w:color="DE1B1B" w:themeColor="accent1"/>
+              <w:left w:val="single" w:sz="4" w:space="0" w:color="DE1B1B" w:themeColor="accent1"/>
+              <w:bottom w:val="single" w:sz="4" w:space="0" w:color="DE1B1B" w:themeColor="accent1"/>
+              <w:right w:val="single" w:sz="4" w:space="0" w:color="DE1B1B" w:themeColor="accent1"/>
+            </w:tcBorders>
+            <w:shd w:val="clear" w:color="auto" w:fill="F9D0D0" w:themeFill="accent1" w:themeFillTint="33"/>
+          </w:tcPr>
+          <w:p>
+            <w:pPr>
+              <w:pStyle w:val="Subtitle"/>
+            </w:pPr>
+          </w:p>
+        </w:tc>
+        <w:tc>
+          <w:tcPr>
+            <w:tcW w:w="4788" w:type="dxa"/>
+            <w:tcBorders>
+              <w:top w:val="single" w:sz="4" w:space="0" w:color="DE1B1B" w:themeColor="accent1"/>
+              <w:left w:val="single" w:sz="4" w:space="0" w:color="DE1B1B" w:themeColor="accent1"/>
+              <w:bottom w:val="single" w:sz="4" w:space="0" w:color="DE1B1B" w:themeColor="accent1"/>
+              <w:right w:val="single" w:sz="4" w:space="0" w:color="DE1B1B" w:themeColor="accent1"/>
+            </w:tcBorders>
+            <w:shd w:val="clear" w:color="auto" w:fill="F9D0D0" w:themeFill="accent1" w:themeFillTint="33"/>
+          </w:tcPr>
+          <w:p>
+            <w:pPr>
+              <w:pStyle w:val="Subtitle"/>
+              <w:cnfStyle w:val="000000100000" w:firstRow="0" w:lastRow="0" w:firstColumn="0" w:lastColumn="0" w:oddVBand="0" w:evenVBand="0" w:oddHBand="1" w:evenHBand="0" w:firstRowFirstColumn="0" w:firstRowLastColumn="0" w:lastRowFirstColumn="0" w:lastRowLastColumn="0"/>
+            </w:pPr>
+          </w:p>
+        </w:tc>
+      </w:tr>
+      <w:tr>
+        <w:tc>
+          <w:tcPr>
+            <w:cnfStyle w:val="001000000000" w:firstRow="0" w:lastRow="0" w:firstColumn="1" w:lastColumn="0" w:oddVBand="0" w:evenVBand="0" w:oddHBand="0" w:evenHBand="0" w:firstRowFirstColumn="0" w:firstRowLastColumn="0" w:lastRowFirstColumn="0" w:lastRowLastColumn="0"/>
+            <w:tcW w:w="4428" w:type="dxa"/>
+            <w:gridSpan w:val="2"/>
+            <w:tcBorders>
+              <w:top w:val="single" w:sz="4" w:space="0" w:color="DE1B1B" w:themeColor="accent1"/>
+              <w:left w:val="single" w:sz="4" w:space="0" w:color="DE1B1B" w:themeColor="accent1"/>
+              <w:bottom w:val="single" w:sz="4" w:space="0" w:color="DE1B1B" w:themeColor="accent1"/>
+              <w:right w:val="single" w:sz="4" w:space="0" w:color="DE1B1B" w:themeColor="accent1"/>
+            </w:tcBorders>
+            <w:shd w:val="clear" w:color="auto" w:fill="F9D0D0" w:themeFill="accent1" w:themeFillTint="33"/>
+          </w:tcPr>
+          <w:p>
+            <w:pPr>
+              <w:pStyle w:val="Subtitle"/>
+            </w:pPr>
+          </w:p>
+        </w:tc>
+        <w:tc>
+          <w:tcPr>
+            <w:tcW w:w="4788" w:type="dxa"/>
+            <w:tcBorders>
+              <w:top w:val="single" w:sz="4" w:space="0" w:color="DE1B1B" w:themeColor="accent1"/>
+              <w:left w:val="single" w:sz="4" w:space="0" w:color="DE1B1B" w:themeColor="accent1"/>
+              <w:bottom w:val="single" w:sz="4" w:space="0" w:color="DE1B1B" w:themeColor="accent1"/>
+              <w:right w:val="single" w:sz="4" w:space="0" w:color="DE1B1B" w:themeColor="accent1"/>
+            </w:tcBorders>
+            <w:shd w:val="clear" w:color="auto" w:fill="F9D0D0" w:themeFill="accent1" w:themeFillTint="33"/>
+          </w:tcPr>
+          <w:p>
+            <w:pPr>
+              <w:pStyle w:val="Subtitle"/>
+              <w:cnfStyle w:val="000000000000" w:firstRow="0" w:lastRow="0" w:firstColumn="0" w:lastColumn="0" w:oddVBand="0" w:evenVBand="0" w:oddHBand="0" w:evenHBand="0" w:firstRowFirstColumn="0" w:firstRowLastColumn="0" w:lastRowFirstColumn="0" w:lastRowLastColumn="0"/>
+            </w:pPr>
+          </w:p>
+        </w:tc>
+      </w:tr>
+    </w:tbl>
+    <w:p/>
     <w:sectPr>
       <w:footerReference w:type="default" r:id="rId12"/>
       <w:pgSz w:w="12240" w:h="15840" w:code="1"/>
@@ -758,335 +1323,75 @@
   <w:p>
     <w:pPr>
       <w:pStyle w:val="Footer"/>
+      <w:jc w:val="center"/>
     </w:pPr>
     <w:r>
       <w:rPr>
         <w:noProof/>
         <w:lang w:eastAsia="en-US"/>
       </w:rPr>
-      <mc:AlternateContent>
-        <mc:Choice Requires="wps">
-          <w:drawing>
-            <wp:anchor distT="0" distB="0" distL="114300" distR="114300" simplePos="0" relativeHeight="251659264" behindDoc="0" locked="0" layoutInCell="1" allowOverlap="1" wp14:anchorId="295CABC8" wp14:editId="6336D805">
-              <wp:simplePos x="0" y="0"/>
-              <wp:positionH relativeFrom="margin">
-                <wp:align>left</wp:align>
-              </wp:positionH>
-              <wp:positionV relativeFrom="bottomMargin">
-                <wp:align>bottom</wp:align>
-              </wp:positionV>
-              <wp:extent cx="5943600" cy="594360"/>
-              <wp:effectExtent l="0" t="0" r="0" b="0"/>
-              <wp:wrapNone/>
-              <wp:docPr id="7" name="Text Box 7" descr="Footer content"/>
-              <wp:cNvGraphicFramePr/>
-              <a:graphic xmlns:a="http://schemas.openxmlformats.org/drawingml/2006/main">
-                <a:graphicData uri="http://schemas.microsoft.com/office/word/2010/wordprocessingShape">
-                  <wps:wsp>
-                    <wps:cNvSpPr txBox="1"/>
-                    <wps:spPr>
-                      <a:xfrm>
-                        <a:off x="0" y="0"/>
-                        <a:ext cx="5943600" cy="594360"/>
-                      </a:xfrm>
-                      <a:prstGeom prst="rect">
-                        <a:avLst/>
-                      </a:prstGeom>
-                      <a:noFill/>
-                      <a:ln w="6350">
-                        <a:noFill/>
-                      </a:ln>
-                      <a:effectLst/>
-                    </wps:spPr>
-                    <wps:style>
-                      <a:lnRef idx="0">
-                        <a:schemeClr val="accent1"/>
-                      </a:lnRef>
-                      <a:fillRef idx="0">
-                        <a:schemeClr val="accent1"/>
-                      </a:fillRef>
-                      <a:effectRef idx="0">
-                        <a:schemeClr val="accent1"/>
-                      </a:effectRef>
-                      <a:fontRef idx="minor">
-                        <a:schemeClr val="dk1"/>
-                      </a:fontRef>
-                    </wps:style>
-                    <wps:txbx>
-                      <w:txbxContent>
-                        <w:tbl>
-                          <w:tblPr>
-                            <w:tblW w:w="5000" w:type="pct"/>
-                            <w:tblCellMar>
-                              <w:top w:w="72" w:type="dxa"/>
-                              <w:left w:w="14" w:type="dxa"/>
-                              <w:right w:w="14" w:type="dxa"/>
-                            </w:tblCellMar>
-                            <w:tblLook w:val="04A0" w:firstRow="1" w:lastRow="0" w:firstColumn="1" w:lastColumn="0" w:noHBand="0" w:noVBand="1"/>
-                            <w:tblDescription w:val="Footer info"/>
-                          </w:tblPr>
-                          <w:tblGrid>
-                            <w:gridCol w:w="7868"/>
-                            <w:gridCol w:w="1165"/>
-                          </w:tblGrid>
-                          <w:tr>
-                            <w:tc>
-                              <w:tcPr>
-                                <w:tcW w:w="4355" w:type="pct"/>
-                                <w:tcBorders>
-                                  <w:top w:val="single" w:sz="4" w:space="0" w:color="F8943F" w:themeColor="accent6"/>
-                                </w:tcBorders>
-                              </w:tcPr>
-                              <w:p>
-                                <w:pPr>
-                                  <w:pStyle w:val="Footer"/>
-                                </w:pPr>
-                                <w:r>
-                                  <w:t xml:space="preserve">Gleneagle 3 HOA Web Presence </w:t>
-                                </w:r>
-                                <w:r>
-                                  <w:sym w:font="Wingdings" w:char="F0A0"/>
-                                </w:r>
-                                <w:r>
-                                  <w:t xml:space="preserve">  Confidential</w:t>
-                                </w:r>
-                                <w:r>
-                                  <w:t xml:space="preserve"> </w:t>
-                                </w:r>
-                                <w:r>
-                                  <w:sym w:font="Wingdings" w:char="F0A0"/>
-                                </w:r>
-                                <w:r>
-                                  <w:t xml:space="preserve">  </w:t>
-                                </w:r>
-                                <w:sdt>
-                                  <w:sdtPr>
-                                    <w:alias w:val="SOW Date"/>
-                                    <w:tag w:val=""/>
-                                    <w:id w:val="-1882771180"/>
-                                    <w:placeholder>
-                                      <w:docPart w:val="64B8F32AB0F44746B8107D74B4F07D80"/>
-                                    </w:placeholder>
-                                    <w:dataBinding w:prefixMappings="xmlns:ns0='http://schemas.microsoft.com/office/2006/coverPageProps' " w:xpath="/ns0:CoverPageProperties[1]/ns0:PublishDate[1]" w:storeItemID="{55AF091B-3C7A-41E3-B477-F2FDAA23CFDA}"/>
-                                    <w:date w:fullDate="2015-02-10T00:00:00Z">
-                                      <w:dateFormat w:val="MMMM d, yyyy"/>
-                                      <w:lid w:val="en-US"/>
-                                      <w:storeMappedDataAs w:val="dateTime"/>
-                                      <w:calendar w:val="gregorian"/>
-                                    </w:date>
-                                  </w:sdtPr>
-                                  <w:sdtEndPr/>
-                                  <w:sdtContent>
-                                    <w:r>
-                                      <w:t xml:space="preserve">February </w:t>
-                                    </w:r>
-                                    <w:r>
-                                      <w:t>10</w:t>
-                                    </w:r>
-                                    <w:r>
-                                      <w:t>, 2015</w:t>
-                                    </w:r>
-                                  </w:sdtContent>
-                                </w:sdt>
-                              </w:p>
-                            </w:tc>
-                            <w:tc>
-                              <w:tcPr>
-                                <w:tcW w:w="645" w:type="pct"/>
-                                <w:tcBorders>
-                                  <w:top w:val="single" w:sz="2" w:space="0" w:color="F8943F" w:themeColor="accent1"/>
-                                </w:tcBorders>
-                              </w:tcPr>
-                              <w:p>
-                                <w:pPr>
-                                  <w:pStyle w:val="Footer"/>
-                                  <w:jc w:val="right"/>
-                                </w:pPr>
-                                <w:r>
-                                  <w:fldChar w:fldCharType="begin"/>
-                                </w:r>
-                                <w:r>
-                                  <w:instrText xml:space="preserve"> PAGE   \* MERGEFORMAT </w:instrText>
-                                </w:r>
-                                <w:r>
-                                  <w:fldChar w:fldCharType="separate"/>
-                                </w:r>
-                                <w:r>
-                                  <w:rPr>
-                                    <w:noProof/>
-                                  </w:rPr>
-                                  <w:t>1</w:t>
-                                </w:r>
-                                <w:r>
-                                  <w:rPr>
-                                    <w:noProof/>
-                                  </w:rPr>
-                                  <w:fldChar w:fldCharType="end"/>
-                                </w:r>
-                              </w:p>
-                            </w:tc>
-                          </w:tr>
-                        </w:tbl>
-                        <w:p>
-                          <w:pPr>
-                            <w:pStyle w:val="Footer"/>
-                          </w:pPr>
-                        </w:p>
-                      </w:txbxContent>
-                    </wps:txbx>
-                    <wps:bodyPr rot="0" spcFirstLastPara="0" vertOverflow="overflow" horzOverflow="overflow" vert="horz" wrap="square" lIns="0" tIns="45720" rIns="0" bIns="45720" numCol="1" spcCol="0" rtlCol="0" fromWordArt="0" anchor="t" anchorCtr="0" forceAA="0" compatLnSpc="1">
-                      <a:prstTxWarp prst="textNoShape">
-                        <a:avLst/>
-                      </a:prstTxWarp>
-                      <a:noAutofit/>
-                    </wps:bodyPr>
-                  </wps:wsp>
-                </a:graphicData>
-              </a:graphic>
-              <wp14:sizeRelH relativeFrom="margin">
-                <wp14:pctWidth>100000</wp14:pctWidth>
-              </wp14:sizeRelH>
-              <wp14:sizeRelV relativeFrom="margin">
-                <wp14:pctHeight>0</wp14:pctHeight>
-              </wp14:sizeRelV>
-            </wp:anchor>
-          </w:drawing>
-        </mc:Choice>
-        <mc:Fallback>
-          <w:pict>
-            <v:shapetype id="_x0000_t202" coordsize="21600,21600" o:spt="202" path="m,l,21600r21600,l21600,xe">
-              <v:stroke joinstyle="miter"/>
-              <v:path gradientshapeok="t" o:connecttype="rect"/>
-            </v:shapetype>
-            <v:shape id="Text Box 7" o:spid="_x0000_s1027" type="#_x0000_t202" alt="Footer content" style="position:absolute;margin-left:0;margin-top:0;width:468pt;height:46.8pt;z-index:251659264;visibility:visible;mso-wrap-style:square;mso-width-percent:1000;mso-height-percent:0;mso-wrap-distance-left:9pt;mso-wrap-distance-top:0;mso-wrap-distance-right:9pt;mso-wrap-distance-bottom:0;mso-position-horizontal:left;mso-position-horizontal-relative:margin;mso-position-vertical:bottom;mso-position-vertical-relative:bottom-margin-area;mso-width-percent:1000;mso-height-percent:0;mso-width-relative:margin;mso-height-relative:margin;v-text-anchor:top" o:gfxdata="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" filled="f" stroked="f" strokeweight=".5pt">
-              <v:textbox inset="0,,0">
-                <w:txbxContent>
-                  <w:tbl>
-                    <w:tblPr>
-                      <w:tblW w:w="5000" w:type="pct"/>
-                      <w:tblCellMar>
-                        <w:top w:w="72" w:type="dxa"/>
-                        <w:left w:w="14" w:type="dxa"/>
-                        <w:right w:w="14" w:type="dxa"/>
-                      </w:tblCellMar>
-                      <w:tblLook w:val="04A0" w:firstRow="1" w:lastRow="0" w:firstColumn="1" w:lastColumn="0" w:noHBand="0" w:noVBand="1"/>
-                      <w:tblDescription w:val="Footer info"/>
-                    </w:tblPr>
-                    <w:tblGrid>
-                      <w:gridCol w:w="7868"/>
-                      <w:gridCol w:w="1165"/>
-                    </w:tblGrid>
-                    <w:tr>
-                      <w:tc>
-                        <w:tcPr>
-                          <w:tcW w:w="4355" w:type="pct"/>
-                          <w:tcBorders>
-                            <w:top w:val="single" w:sz="4" w:space="0" w:color="F8943F" w:themeColor="accent6"/>
-                          </w:tcBorders>
-                        </w:tcPr>
-                        <w:p>
-                          <w:pPr>
-                            <w:pStyle w:val="Footer"/>
-                          </w:pPr>
-                          <w:r>
-                            <w:t xml:space="preserve">Gleneagle 3 HOA Web Presence </w:t>
-                          </w:r>
-                          <w:r>
-                            <w:sym w:font="Wingdings" w:char="F0A0"/>
-                          </w:r>
-                          <w:r>
-                            <w:t xml:space="preserve">  Confidential</w:t>
-                          </w:r>
-                          <w:r>
-                            <w:t xml:space="preserve"> </w:t>
-                          </w:r>
-                          <w:r>
-                            <w:sym w:font="Wingdings" w:char="F0A0"/>
-                          </w:r>
-                          <w:r>
-                            <w:t xml:space="preserve">  </w:t>
-                          </w:r>
-                          <w:sdt>
-                            <w:sdtPr>
-                              <w:alias w:val="SOW Date"/>
-                              <w:tag w:val=""/>
-                              <w:id w:val="-1882771180"/>
-                              <w:placeholder>
-                                <w:docPart w:val="64B8F32AB0F44746B8107D74B4F07D80"/>
-                              </w:placeholder>
-                              <w:dataBinding w:prefixMappings="xmlns:ns0='http://schemas.microsoft.com/office/2006/coverPageProps' " w:xpath="/ns0:CoverPageProperties[1]/ns0:PublishDate[1]" w:storeItemID="{55AF091B-3C7A-41E3-B477-F2FDAA23CFDA}"/>
-                              <w:date w:fullDate="2015-02-10T00:00:00Z">
-                                <w:dateFormat w:val="MMMM d, yyyy"/>
-                                <w:lid w:val="en-US"/>
-                                <w:storeMappedDataAs w:val="dateTime"/>
-                                <w:calendar w:val="gregorian"/>
-                              </w:date>
-                            </w:sdtPr>
-                            <w:sdtEndPr/>
-                            <w:sdtContent>
-                              <w:r>
-                                <w:t xml:space="preserve">February </w:t>
-                              </w:r>
-                              <w:r>
-                                <w:t>10</w:t>
-                              </w:r>
-                              <w:r>
-                                <w:t>, 2015</w:t>
-                              </w:r>
-                            </w:sdtContent>
-                          </w:sdt>
-                        </w:p>
-                      </w:tc>
-                      <w:tc>
-                        <w:tcPr>
-                          <w:tcW w:w="645" w:type="pct"/>
-                          <w:tcBorders>
-                            <w:top w:val="single" w:sz="2" w:space="0" w:color="F8943F" w:themeColor="accent1"/>
-                          </w:tcBorders>
-                        </w:tcPr>
-                        <w:p>
-                          <w:pPr>
-                            <w:pStyle w:val="Footer"/>
-                            <w:jc w:val="right"/>
-                          </w:pPr>
-                          <w:r>
-                            <w:fldChar w:fldCharType="begin"/>
-                          </w:r>
-                          <w:r>
-                            <w:instrText xml:space="preserve"> PAGE   \* MERGEFORMAT </w:instrText>
-                          </w:r>
-                          <w:r>
-                            <w:fldChar w:fldCharType="separate"/>
-                          </w:r>
-                          <w:r>
-                            <w:rPr>
-                              <w:noProof/>
-                            </w:rPr>
-                            <w:t>1</w:t>
-                          </w:r>
-                          <w:r>
-                            <w:rPr>
-                              <w:noProof/>
-                            </w:rPr>
-                            <w:fldChar w:fldCharType="end"/>
-                          </w:r>
-                        </w:p>
-                      </w:tc>
-                    </w:tr>
-                  </w:tbl>
-                  <w:p>
-                    <w:pPr>
-                      <w:pStyle w:val="Footer"/>
-                    </w:pPr>
-                  </w:p>
-                </w:txbxContent>
-              </v:textbox>
-              <w10:wrap anchorx="margin" anchory="margin"/>
-            </v:shape>
-          </w:pict>
-        </mc:Fallback>
-      </mc:AlternateContent>
+      <w:drawing>
+        <wp:anchor distT="0" distB="0" distL="114300" distR="114300" simplePos="0" relativeHeight="251658240" behindDoc="1" locked="0" layoutInCell="1" allowOverlap="1">
+          <wp:simplePos x="0" y="0"/>
+          <wp:positionH relativeFrom="margin">
+            <wp:posOffset>2258695</wp:posOffset>
+          </wp:positionH>
+          <wp:positionV relativeFrom="margin">
+            <wp:posOffset>8183880</wp:posOffset>
+          </wp:positionV>
+          <wp:extent cx="985520" cy="985520"/>
+          <wp:effectExtent l="0" t="0" r="5080" b="5080"/>
+          <wp:wrapSquare wrapText="bothSides"/>
+          <wp:docPr id="5" name="Picture 5"/>
+          <wp:cNvGraphicFramePr>
+            <a:graphicFrameLocks xmlns:a="http://schemas.openxmlformats.org/drawingml/2006/main" noChangeAspect="1"/>
+          </wp:cNvGraphicFramePr>
+          <a:graphic xmlns:a="http://schemas.openxmlformats.org/drawingml/2006/main">
+            <a:graphicData uri="http://schemas.openxmlformats.org/drawingml/2006/picture">
+              <pic:pic xmlns:pic="http://schemas.openxmlformats.org/drawingml/2006/picture">
+                <pic:nvPicPr>
+                  <pic:cNvPr id="0" name="ssvb_primary_logo.png"/>
+                  <pic:cNvPicPr/>
+                </pic:nvPicPr>
+                <pic:blipFill>
+                  <a:blip r:embed="rId1">
+                    <a:extLst>
+                      <a:ext uri="{28A0092B-C50C-407E-A947-70E740481C1C}">
+                        <a14:useLocalDpi xmlns:a14="http://schemas.microsoft.com/office/drawing/2010/main" val="0"/>
+                      </a:ext>
+                    </a:extLst>
+                  </a:blip>
+                  <a:stretch>
+                    <a:fillRect/>
+                  </a:stretch>
+                </pic:blipFill>
+                <pic:spPr>
+                  <a:xfrm>
+                    <a:off x="0" y="0"/>
+                    <a:ext cx="985520" cy="985520"/>
+                  </a:xfrm>
+                  <a:prstGeom prst="rect">
+                    <a:avLst/>
+                  </a:prstGeom>
+                  <a:effectLst/>
+                </pic:spPr>
+              </pic:pic>
+            </a:graphicData>
+          </a:graphic>
+          <wp14:sizeRelH relativeFrom="page">
+            <wp14:pctWidth>0</wp14:pctWidth>
+          </wp14:sizeRelH>
+          <wp14:sizeRelV relativeFrom="page">
+            <wp14:pctHeight>0</wp14:pctHeight>
+          </wp14:sizeRelV>
+        </wp:anchor>
+      </w:drawing>
     </w:r>
+  </w:p>
+  <w:p>
+    <w:pPr>
+      <w:pStyle w:val="Footer"/>
+    </w:pPr>
   </w:p>
 </w:ftr>
 </file>
@@ -3069,14 +3374,14 @@
       <w:keepNext/>
       <w:keepLines/>
       <w:pBdr>
-        <w:bottom w:val="single" w:sz="8" w:space="0" w:color="FDE9D8" w:themeColor="accent1" w:themeTint="33"/>
+        <w:bottom w:val="single" w:sz="8" w:space="0" w:color="F9D0D0" w:themeColor="accent1" w:themeTint="33"/>
       </w:pBdr>
       <w:spacing w:before="320" w:after="200" w:line="240" w:lineRule="auto"/>
       <w:outlineLvl w:val="0"/>
     </w:pPr>
     <w:rPr>
       <w:rFonts w:asciiTheme="majorHAnsi" w:eastAsiaTheme="majorEastAsia" w:hAnsiTheme="majorHAnsi" w:cstheme="majorBidi"/>
-      <w:color w:val="F8943F" w:themeColor="accent1"/>
+      <w:color w:val="DE1B1B" w:themeColor="accent1"/>
       <w:sz w:val="36"/>
       <w:szCs w:val="36"/>
     </w:rPr>
@@ -3144,7 +3449,7 @@
       <w:rFonts w:asciiTheme="majorHAnsi" w:eastAsiaTheme="majorEastAsia" w:hAnsiTheme="majorHAnsi" w:cstheme="majorBidi"/>
       <w:i/>
       <w:iCs/>
-      <w:color w:val="E06B08" w:themeColor="accent1" w:themeShade="BF"/>
+      <w:color w:val="A61414" w:themeColor="accent1" w:themeShade="BF"/>
     </w:rPr>
   </w:style>
   <w:style w:type="character" w:default="1" w:styleId="DefaultParagraphFont">
@@ -3192,7 +3497,7 @@
     <w:uiPriority w:val="99"/>
     <w:semiHidden/>
     <w:rPr>
-      <w:color w:val="F8943F" w:themeColor="accent1"/>
+      <w:color w:val="DE1B1B" w:themeColor="accent1"/>
     </w:rPr>
   </w:style>
   <w:style w:type="paragraph" w:styleId="Title">
@@ -3290,7 +3595,7 @@
     <w:uiPriority w:val="9"/>
     <w:rPr>
       <w:rFonts w:asciiTheme="majorHAnsi" w:eastAsiaTheme="majorEastAsia" w:hAnsiTheme="majorHAnsi" w:cstheme="majorBidi"/>
-      <w:color w:val="F8943F" w:themeColor="accent1"/>
+      <w:color w:val="DE1B1B" w:themeColor="accent1"/>
       <w:sz w:val="36"/>
       <w:szCs w:val="36"/>
     </w:rPr>
@@ -3343,7 +3648,7 @@
       <w:spacing w:after="0" w:line="240" w:lineRule="auto"/>
     </w:pPr>
     <w:rPr>
-      <w:color w:val="989490" w:themeColor="text1" w:themeTint="BF"/>
+      <w:color w:val="606060" w:themeColor="text1" w:themeTint="BF"/>
       <w:sz w:val="18"/>
       <w:szCs w:val="18"/>
     </w:rPr>
@@ -3355,7 +3660,7 @@
       </w:tblCellMar>
     </w:tblPr>
     <w:tcPr>
-      <w:shd w:val="clear" w:color="auto" w:fill="FDE9D8" w:themeFill="accent1" w:themeFillTint="33"/>
+      <w:shd w:val="clear" w:color="auto" w:fill="F9D0D0" w:themeFill="accent1" w:themeFillTint="33"/>
     </w:tcPr>
     <w:tblStylePr w:type="firstCol">
       <w:pPr>
@@ -3402,7 +3707,7 @@
       <w:rFonts w:asciiTheme="majorHAnsi" w:eastAsiaTheme="majorEastAsia" w:hAnsiTheme="majorHAnsi" w:cstheme="majorBidi"/>
       <w:i/>
       <w:iCs/>
-      <w:color w:val="E06B08" w:themeColor="accent1" w:themeShade="BF"/>
+      <w:color w:val="A61414" w:themeColor="accent1" w:themeShade="BF"/>
     </w:rPr>
   </w:style>
   <w:style w:type="table" w:customStyle="1" w:styleId="SOWTable">
@@ -3430,7 +3735,7 @@
       </w:rPr>
       <w:tblPr/>
       <w:tcPr>
-        <w:shd w:val="clear" w:color="auto" w:fill="F8943F" w:themeFill="accent1"/>
+        <w:shd w:val="clear" w:color="auto" w:fill="DE1B1B" w:themeFill="accent1"/>
       </w:tcPr>
     </w:tblStylePr>
     <w:tblStylePr w:type="lastRow">
@@ -3439,7 +3744,7 @@
         <w:b/>
         <w:caps/>
         <w:smallCaps w:val="0"/>
-        <w:color w:val="F8943F" w:themeColor="accent1"/>
+        <w:color w:val="DE1B1B" w:themeColor="accent1"/>
         <w:sz w:val="16"/>
       </w:rPr>
       <w:tblPr/>
@@ -3514,7 +3819,7 @@
     </w:pPr>
     <w:rPr>
       <w:rFonts w:asciiTheme="majorHAnsi" w:eastAsiaTheme="majorEastAsia" w:hAnsiTheme="majorHAnsi" w:cstheme="majorBidi"/>
-      <w:color w:val="F8943F" w:themeColor="accent1"/>
+      <w:color w:val="DE1B1B" w:themeColor="accent1"/>
     </w:rPr>
   </w:style>
   <w:style w:type="paragraph" w:customStyle="1" w:styleId="Name">
@@ -3527,7 +3832,7 @@
     </w:pPr>
     <w:rPr>
       <w:rFonts w:asciiTheme="majorHAnsi" w:eastAsiaTheme="majorEastAsia" w:hAnsiTheme="majorHAnsi" w:cstheme="majorBidi"/>
-      <w:color w:val="F8943F" w:themeColor="accent1"/>
+      <w:color w:val="DE1B1B" w:themeColor="accent1"/>
       <w:sz w:val="36"/>
       <w:szCs w:val="36"/>
     </w:rPr>
@@ -3715,6 +4020,124 @@
       <w:sz w:val="16"/>
       <w:szCs w:val="16"/>
     </w:rPr>
+  </w:style>
+  <w:style w:type="table" w:styleId="MediumGrid2-Accent1">
+    <w:name w:val="Medium Grid 2 Accent 1"/>
+    <w:basedOn w:val="TableNormal"/>
+    <w:uiPriority w:val="68"/>
+    <w:rsid w:val="00A10C7E"/>
+    <w:pPr>
+      <w:spacing w:after="0" w:line="240" w:lineRule="auto"/>
+    </w:pPr>
+    <w:rPr>
+      <w:rFonts w:asciiTheme="majorHAnsi" w:eastAsiaTheme="majorEastAsia" w:hAnsiTheme="majorHAnsi" w:cstheme="majorBidi"/>
+      <w:color w:val="2B2B2B" w:themeColor="text1"/>
+    </w:rPr>
+    <w:tblPr>
+      <w:tblStyleRowBandSize w:val="1"/>
+      <w:tblStyleColBandSize w:val="1"/>
+      <w:tblBorders>
+        <w:top w:val="single" w:sz="8" w:space="0" w:color="DE1B1B" w:themeColor="accent1"/>
+        <w:left w:val="single" w:sz="8" w:space="0" w:color="DE1B1B" w:themeColor="accent1"/>
+        <w:bottom w:val="single" w:sz="8" w:space="0" w:color="DE1B1B" w:themeColor="accent1"/>
+        <w:right w:val="single" w:sz="8" w:space="0" w:color="DE1B1B" w:themeColor="accent1"/>
+        <w:insideH w:val="single" w:sz="8" w:space="0" w:color="DE1B1B" w:themeColor="accent1"/>
+        <w:insideV w:val="single" w:sz="8" w:space="0" w:color="DE1B1B" w:themeColor="accent1"/>
+      </w:tblBorders>
+    </w:tblPr>
+    <w:tcPr>
+      <w:shd w:val="clear" w:color="auto" w:fill="F8C5C5" w:themeFill="accent1" w:themeFillTint="3F"/>
+    </w:tcPr>
+    <w:tblStylePr w:type="firstRow">
+      <w:rPr>
+        <w:b/>
+        <w:bCs/>
+        <w:color w:val="2B2B2B" w:themeColor="text1"/>
+      </w:rPr>
+      <w:tblPr/>
+      <w:tcPr>
+        <w:shd w:val="clear" w:color="auto" w:fill="FCE8E8" w:themeFill="accent1" w:themeFillTint="19"/>
+      </w:tcPr>
+    </w:tblStylePr>
+    <w:tblStylePr w:type="lastRow">
+      <w:rPr>
+        <w:b/>
+        <w:bCs/>
+        <w:color w:val="2B2B2B" w:themeColor="text1"/>
+      </w:rPr>
+      <w:tblPr/>
+      <w:tcPr>
+        <w:tcBorders>
+          <w:top w:val="single" w:sz="12" w:space="0" w:color="2B2B2B" w:themeColor="text1"/>
+          <w:left w:val="nil"/>
+          <w:bottom w:val="nil"/>
+          <w:right w:val="nil"/>
+          <w:insideH w:val="nil"/>
+          <w:insideV w:val="nil"/>
+        </w:tcBorders>
+        <w:shd w:val="clear" w:color="auto" w:fill="FFFFFF" w:themeFill="background1"/>
+      </w:tcPr>
+    </w:tblStylePr>
+    <w:tblStylePr w:type="firstCol">
+      <w:rPr>
+        <w:b/>
+        <w:bCs/>
+        <w:color w:val="2B2B2B" w:themeColor="text1"/>
+      </w:rPr>
+      <w:tblPr/>
+      <w:tcPr>
+        <w:tcBorders>
+          <w:top w:val="nil"/>
+          <w:left w:val="nil"/>
+          <w:bottom w:val="nil"/>
+          <w:right w:val="nil"/>
+          <w:insideH w:val="nil"/>
+          <w:insideV w:val="nil"/>
+        </w:tcBorders>
+        <w:shd w:val="clear" w:color="auto" w:fill="FFFFFF" w:themeFill="background1"/>
+      </w:tcPr>
+    </w:tblStylePr>
+    <w:tblStylePr w:type="lastCol">
+      <w:rPr>
+        <w:b w:val="0"/>
+        <w:bCs w:val="0"/>
+        <w:color w:val="2B2B2B" w:themeColor="text1"/>
+      </w:rPr>
+      <w:tblPr/>
+      <w:tcPr>
+        <w:tcBorders>
+          <w:top w:val="nil"/>
+          <w:left w:val="nil"/>
+          <w:bottom w:val="nil"/>
+          <w:right w:val="nil"/>
+          <w:insideH w:val="nil"/>
+          <w:insideV w:val="nil"/>
+        </w:tcBorders>
+        <w:shd w:val="clear" w:color="auto" w:fill="F9D0D0" w:themeFill="accent1" w:themeFillTint="33"/>
+      </w:tcPr>
+    </w:tblStylePr>
+    <w:tblStylePr w:type="band1Vert">
+      <w:tblPr/>
+      <w:tcPr>
+        <w:shd w:val="clear" w:color="auto" w:fill="F18B8B" w:themeFill="accent1" w:themeFillTint="7F"/>
+      </w:tcPr>
+    </w:tblStylePr>
+    <w:tblStylePr w:type="band1Horz">
+      <w:tblPr/>
+      <w:tcPr>
+        <w:tcBorders>
+          <w:insideH w:val="single" w:sz="6" w:space="0" w:color="DE1B1B" w:themeColor="accent1"/>
+          <w:insideV w:val="single" w:sz="6" w:space="0" w:color="DE1B1B" w:themeColor="accent1"/>
+        </w:tcBorders>
+        <w:shd w:val="clear" w:color="auto" w:fill="F18B8B" w:themeFill="accent1" w:themeFillTint="7F"/>
+      </w:tcPr>
+    </w:tblStylePr>
+    <w:tblStylePr w:type="nwCell">
+      <w:tblPr/>
+      <w:tcPr>
+        <w:shd w:val="clear" w:color="auto" w:fill="FFFFFF" w:themeFill="background1"/>
+      </w:tcPr>
+    </w:tblStylePr>
   </w:style>
 </w:styles>
 </file>
@@ -3893,14 +4316,14 @@
       <w:keepNext/>
       <w:keepLines/>
       <w:pBdr>
-        <w:bottom w:val="single" w:sz="8" w:space="0" w:color="FDE9D8" w:themeColor="accent1" w:themeTint="33"/>
+        <w:bottom w:val="single" w:sz="8" w:space="0" w:color="F9D0D0" w:themeColor="accent1" w:themeTint="33"/>
       </w:pBdr>
       <w:spacing w:before="320" w:after="200" w:line="240" w:lineRule="auto"/>
       <w:outlineLvl w:val="0"/>
     </w:pPr>
     <w:rPr>
       <w:rFonts w:asciiTheme="majorHAnsi" w:eastAsiaTheme="majorEastAsia" w:hAnsiTheme="majorHAnsi" w:cstheme="majorBidi"/>
-      <w:color w:val="F8943F" w:themeColor="accent1"/>
+      <w:color w:val="DE1B1B" w:themeColor="accent1"/>
       <w:sz w:val="36"/>
       <w:szCs w:val="36"/>
     </w:rPr>
@@ -3968,7 +4391,7 @@
       <w:rFonts w:asciiTheme="majorHAnsi" w:eastAsiaTheme="majorEastAsia" w:hAnsiTheme="majorHAnsi" w:cstheme="majorBidi"/>
       <w:i/>
       <w:iCs/>
-      <w:color w:val="E06B08" w:themeColor="accent1" w:themeShade="BF"/>
+      <w:color w:val="A61414" w:themeColor="accent1" w:themeShade="BF"/>
     </w:rPr>
   </w:style>
   <w:style w:type="character" w:default="1" w:styleId="DefaultParagraphFont">
@@ -4016,7 +4439,7 @@
     <w:uiPriority w:val="99"/>
     <w:semiHidden/>
     <w:rPr>
-      <w:color w:val="F8943F" w:themeColor="accent1"/>
+      <w:color w:val="DE1B1B" w:themeColor="accent1"/>
     </w:rPr>
   </w:style>
   <w:style w:type="paragraph" w:styleId="Title">
@@ -4114,7 +4537,7 @@
     <w:uiPriority w:val="9"/>
     <w:rPr>
       <w:rFonts w:asciiTheme="majorHAnsi" w:eastAsiaTheme="majorEastAsia" w:hAnsiTheme="majorHAnsi" w:cstheme="majorBidi"/>
-      <w:color w:val="F8943F" w:themeColor="accent1"/>
+      <w:color w:val="DE1B1B" w:themeColor="accent1"/>
       <w:sz w:val="36"/>
       <w:szCs w:val="36"/>
     </w:rPr>
@@ -4167,7 +4590,7 @@
       <w:spacing w:after="0" w:line="240" w:lineRule="auto"/>
     </w:pPr>
     <w:rPr>
-      <w:color w:val="989490" w:themeColor="text1" w:themeTint="BF"/>
+      <w:color w:val="606060" w:themeColor="text1" w:themeTint="BF"/>
       <w:sz w:val="18"/>
       <w:szCs w:val="18"/>
     </w:rPr>
@@ -4179,7 +4602,7 @@
       </w:tblCellMar>
     </w:tblPr>
     <w:tcPr>
-      <w:shd w:val="clear" w:color="auto" w:fill="FDE9D8" w:themeFill="accent1" w:themeFillTint="33"/>
+      <w:shd w:val="clear" w:color="auto" w:fill="F9D0D0" w:themeFill="accent1" w:themeFillTint="33"/>
     </w:tcPr>
     <w:tblStylePr w:type="firstCol">
       <w:pPr>
@@ -4226,7 +4649,7 @@
       <w:rFonts w:asciiTheme="majorHAnsi" w:eastAsiaTheme="majorEastAsia" w:hAnsiTheme="majorHAnsi" w:cstheme="majorBidi"/>
       <w:i/>
       <w:iCs/>
-      <w:color w:val="E06B08" w:themeColor="accent1" w:themeShade="BF"/>
+      <w:color w:val="A61414" w:themeColor="accent1" w:themeShade="BF"/>
     </w:rPr>
   </w:style>
   <w:style w:type="table" w:customStyle="1" w:styleId="SOWTable">
@@ -4254,7 +4677,7 @@
       </w:rPr>
       <w:tblPr/>
       <w:tcPr>
-        <w:shd w:val="clear" w:color="auto" w:fill="F8943F" w:themeFill="accent1"/>
+        <w:shd w:val="clear" w:color="auto" w:fill="DE1B1B" w:themeFill="accent1"/>
       </w:tcPr>
     </w:tblStylePr>
     <w:tblStylePr w:type="lastRow">
@@ -4263,7 +4686,7 @@
         <w:b/>
         <w:caps/>
         <w:smallCaps w:val="0"/>
-        <w:color w:val="F8943F" w:themeColor="accent1"/>
+        <w:color w:val="DE1B1B" w:themeColor="accent1"/>
         <w:sz w:val="16"/>
       </w:rPr>
       <w:tblPr/>
@@ -4338,7 +4761,7 @@
     </w:pPr>
     <w:rPr>
       <w:rFonts w:asciiTheme="majorHAnsi" w:eastAsiaTheme="majorEastAsia" w:hAnsiTheme="majorHAnsi" w:cstheme="majorBidi"/>
-      <w:color w:val="F8943F" w:themeColor="accent1"/>
+      <w:color w:val="DE1B1B" w:themeColor="accent1"/>
     </w:rPr>
   </w:style>
   <w:style w:type="paragraph" w:customStyle="1" w:styleId="Name">
@@ -4351,7 +4774,7 @@
     </w:pPr>
     <w:rPr>
       <w:rFonts w:asciiTheme="majorHAnsi" w:eastAsiaTheme="majorEastAsia" w:hAnsiTheme="majorHAnsi" w:cstheme="majorBidi"/>
-      <w:color w:val="F8943F" w:themeColor="accent1"/>
+      <w:color w:val="DE1B1B" w:themeColor="accent1"/>
       <w:sz w:val="36"/>
       <w:szCs w:val="36"/>
     </w:rPr>
@@ -4539,6 +4962,124 @@
       <w:sz w:val="16"/>
       <w:szCs w:val="16"/>
     </w:rPr>
+  </w:style>
+  <w:style w:type="table" w:styleId="MediumGrid2-Accent1">
+    <w:name w:val="Medium Grid 2 Accent 1"/>
+    <w:basedOn w:val="TableNormal"/>
+    <w:uiPriority w:val="68"/>
+    <w:rsid w:val="00A10C7E"/>
+    <w:pPr>
+      <w:spacing w:after="0" w:line="240" w:lineRule="auto"/>
+    </w:pPr>
+    <w:rPr>
+      <w:rFonts w:asciiTheme="majorHAnsi" w:eastAsiaTheme="majorEastAsia" w:hAnsiTheme="majorHAnsi" w:cstheme="majorBidi"/>
+      <w:color w:val="2B2B2B" w:themeColor="text1"/>
+    </w:rPr>
+    <w:tblPr>
+      <w:tblStyleRowBandSize w:val="1"/>
+      <w:tblStyleColBandSize w:val="1"/>
+      <w:tblBorders>
+        <w:top w:val="single" w:sz="8" w:space="0" w:color="DE1B1B" w:themeColor="accent1"/>
+        <w:left w:val="single" w:sz="8" w:space="0" w:color="DE1B1B" w:themeColor="accent1"/>
+        <w:bottom w:val="single" w:sz="8" w:space="0" w:color="DE1B1B" w:themeColor="accent1"/>
+        <w:right w:val="single" w:sz="8" w:space="0" w:color="DE1B1B" w:themeColor="accent1"/>
+        <w:insideH w:val="single" w:sz="8" w:space="0" w:color="DE1B1B" w:themeColor="accent1"/>
+        <w:insideV w:val="single" w:sz="8" w:space="0" w:color="DE1B1B" w:themeColor="accent1"/>
+      </w:tblBorders>
+    </w:tblPr>
+    <w:tcPr>
+      <w:shd w:val="clear" w:color="auto" w:fill="F8C5C5" w:themeFill="accent1" w:themeFillTint="3F"/>
+    </w:tcPr>
+    <w:tblStylePr w:type="firstRow">
+      <w:rPr>
+        <w:b/>
+        <w:bCs/>
+        <w:color w:val="2B2B2B" w:themeColor="text1"/>
+      </w:rPr>
+      <w:tblPr/>
+      <w:tcPr>
+        <w:shd w:val="clear" w:color="auto" w:fill="FCE8E8" w:themeFill="accent1" w:themeFillTint="19"/>
+      </w:tcPr>
+    </w:tblStylePr>
+    <w:tblStylePr w:type="lastRow">
+      <w:rPr>
+        <w:b/>
+        <w:bCs/>
+        <w:color w:val="2B2B2B" w:themeColor="text1"/>
+      </w:rPr>
+      <w:tblPr/>
+      <w:tcPr>
+        <w:tcBorders>
+          <w:top w:val="single" w:sz="12" w:space="0" w:color="2B2B2B" w:themeColor="text1"/>
+          <w:left w:val="nil"/>
+          <w:bottom w:val="nil"/>
+          <w:right w:val="nil"/>
+          <w:insideH w:val="nil"/>
+          <w:insideV w:val="nil"/>
+        </w:tcBorders>
+        <w:shd w:val="clear" w:color="auto" w:fill="FFFFFF" w:themeFill="background1"/>
+      </w:tcPr>
+    </w:tblStylePr>
+    <w:tblStylePr w:type="firstCol">
+      <w:rPr>
+        <w:b/>
+        <w:bCs/>
+        <w:color w:val="2B2B2B" w:themeColor="text1"/>
+      </w:rPr>
+      <w:tblPr/>
+      <w:tcPr>
+        <w:tcBorders>
+          <w:top w:val="nil"/>
+          <w:left w:val="nil"/>
+          <w:bottom w:val="nil"/>
+          <w:right w:val="nil"/>
+          <w:insideH w:val="nil"/>
+          <w:insideV w:val="nil"/>
+        </w:tcBorders>
+        <w:shd w:val="clear" w:color="auto" w:fill="FFFFFF" w:themeFill="background1"/>
+      </w:tcPr>
+    </w:tblStylePr>
+    <w:tblStylePr w:type="lastCol">
+      <w:rPr>
+        <w:b w:val="0"/>
+        <w:bCs w:val="0"/>
+        <w:color w:val="2B2B2B" w:themeColor="text1"/>
+      </w:rPr>
+      <w:tblPr/>
+      <w:tcPr>
+        <w:tcBorders>
+          <w:top w:val="nil"/>
+          <w:left w:val="nil"/>
+          <w:bottom w:val="nil"/>
+          <w:right w:val="nil"/>
+          <w:insideH w:val="nil"/>
+          <w:insideV w:val="nil"/>
+        </w:tcBorders>
+        <w:shd w:val="clear" w:color="auto" w:fill="F9D0D0" w:themeFill="accent1" w:themeFillTint="33"/>
+      </w:tcPr>
+    </w:tblStylePr>
+    <w:tblStylePr w:type="band1Vert">
+      <w:tblPr/>
+      <w:tcPr>
+        <w:shd w:val="clear" w:color="auto" w:fill="F18B8B" w:themeFill="accent1" w:themeFillTint="7F"/>
+      </w:tcPr>
+    </w:tblStylePr>
+    <w:tblStylePr w:type="band1Horz">
+      <w:tblPr/>
+      <w:tcPr>
+        <w:tcBorders>
+          <w:insideH w:val="single" w:sz="6" w:space="0" w:color="DE1B1B" w:themeColor="accent1"/>
+          <w:insideV w:val="single" w:sz="6" w:space="0" w:color="DE1B1B" w:themeColor="accent1"/>
+        </w:tcBorders>
+        <w:shd w:val="clear" w:color="auto" w:fill="F18B8B" w:themeFill="accent1" w:themeFillTint="7F"/>
+      </w:tcPr>
+    </w:tblStylePr>
+    <w:tblStylePr w:type="nwCell">
+      <w:tblPr/>
+      <w:tcPr>
+        <w:shd w:val="clear" w:color="auto" w:fill="FFFFFF" w:themeFill="background1"/>
+      </w:tcPr>
+    </w:tblStylePr>
   </w:style>
 </w:styles>
 </file>
@@ -4598,32 +5139,6 @@
           <w:r>
             <w:br/>
             <w:t>[City, ST  ZIP Code]</w:t>
-          </w:r>
-        </w:p>
-      </w:docPartBody>
-    </w:docPart>
-    <w:docPart>
-      <w:docPartPr>
-        <w:name w:val="64B8F32AB0F44746B8107D74B4F07D80"/>
-        <w:category>
-          <w:name w:val="General"/>
-          <w:gallery w:val="placeholder"/>
-        </w:category>
-        <w:types>
-          <w:type w:val="bbPlcHdr"/>
-        </w:types>
-        <w:behaviors>
-          <w:behavior w:val="content"/>
-        </w:behaviors>
-        <w:guid w:val="{B8862827-0BC4-4ADA-8712-6649B6C6119B}"/>
-      </w:docPartPr>
-      <w:docPartBody>
-        <w:p>
-          <w:pPr>
-            <w:pStyle w:val="64B8F32AB0F44746B8107D74B4F07D80"/>
-          </w:pPr>
-          <w:r>
-            <w:t>[Date]</w:t>
           </w:r>
         </w:p>
       </w:docPartBody>
@@ -4696,9 +5211,15 @@
     <w:panose1 w:val="020B0604030504040204"/>
     <w:charset w:val="00"/>
     <w:family w:val="swiss"/>
-    <w:notTrueType/>
     <w:pitch w:val="variable"/>
-    <w:sig w:usb0="00000003" w:usb1="00000000" w:usb2="00000000" w:usb3="00000000" w:csb0="00000001" w:csb1="00000000"/>
+    <w:sig w:usb0="E1002EFF" w:usb1="C000605B" w:usb2="00000029" w:usb3="00000000" w:csb0="000101FF" w:csb1="00000000"/>
+  </w:font>
+  <w:font w:name="Fight Night">
+    <w:panose1 w:val="02000500000000000000"/>
+    <w:charset w:val="00"/>
+    <w:family w:val="auto"/>
+    <w:pitch w:val="variable"/>
+    <w:sig w:usb0="00000083" w:usb1="50000000" w:usb2="00000000" w:usb3="00000000" w:csb0="00000001" w:csb1="00000000"/>
   </w:font>
   <w:font w:name="Calibri">
     <w:panose1 w:val="020F0502020204030204"/>
@@ -4734,6 +5255,7 @@
     <w:rsid w:val="003325B8"/>
     <w:rsid w:val="00421323"/>
     <w:rsid w:val="00697292"/>
+    <w:rsid w:val="007226C1"/>
     <w:rsid w:val="00F85792"/>
   </w:rsids>
   <m:mathPr>
@@ -5254,9 +5776,9 @@
 <file path=word/theme/theme1.xml><?xml version="1.0" encoding="utf-8"?>
 <a:theme xmlns:a="http://schemas.openxmlformats.org/drawingml/2006/main" name="Red Business Set">
   <a:themeElements>
-    <a:clrScheme name="SMT">
+    <a:clrScheme name="SSVB">
       <a:dk1>
-        <a:srgbClr val="75716D"/>
+        <a:srgbClr val="2B2B2B"/>
       </a:dk1>
       <a:lt1>
         <a:sysClr val="window" lastClr="FFFFFF"/>
@@ -5268,25 +5790,25 @@
         <a:srgbClr val="E4E3E2"/>
       </a:lt2>
       <a:accent1>
-        <a:srgbClr val="F8943F"/>
+        <a:srgbClr val="DE1B1B"/>
       </a:accent1>
       <a:accent2>
-        <a:srgbClr val="F8943F"/>
+        <a:srgbClr val="003298"/>
       </a:accent2>
       <a:accent3>
-        <a:srgbClr val="F8943F"/>
+        <a:srgbClr val="003298"/>
       </a:accent3>
       <a:accent4>
-        <a:srgbClr val="F8943F"/>
+        <a:srgbClr val="003298"/>
       </a:accent4>
       <a:accent5>
-        <a:srgbClr val="F8943F"/>
+        <a:srgbClr val="003298"/>
       </a:accent5>
       <a:accent6>
         <a:srgbClr val="F8943F"/>
       </a:accent6>
       <a:hlink>
-        <a:srgbClr val="61ADBF"/>
+        <a:srgbClr val="003298"/>
       </a:hlink>
       <a:folHlink>
         <a:srgbClr val="61ADBF"/>
@@ -5446,7 +5968,7 @@
   <a:extraClrSchemeLst/>
   <a:extLst>
     <a:ext uri="{05A4C25C-085E-4340-85A3-A5531E510DB2}">
-      <thm15:themeFamily xmlns="" xmlns:thm15="http://schemas.microsoft.com/office/thememl/2012/main" name="Office Theme" id="{62F939B6-93AF-4DB8-9C6B-D6C7DFDC589F}" vid="{4A3C46E8-61CC-4603-A589-7422A47A8E4A}"/>
+      <thm15:themeFamily xmlns:thm15="http://schemas.microsoft.com/office/thememl/2012/main" xmlns="" name="Office Theme" id="{62F939B6-93AF-4DB8-9C6B-D6C7DFDC589F}" vid="{4A3C46E8-61CC-4603-A589-7422A47A8E4A}"/>
     </a:ext>
   </a:extLst>
 </a:theme>
@@ -5456,8 +5978,7 @@
 <CoverPageProperties xmlns="http://schemas.microsoft.com/office/2006/coverPageProps">
   <PublishDate>2015-02-10T00:00:00</PublishDate>
   <Abstract/>
-  <CompanyAddress>25251 East Arbor Place
-Aurora, CO 80016</CompanyAddress>
+  <CompanyAddress>Adult Volleyball Registration Form</CompanyAddress>
   <CompanyPhone/>
   <CompanyFax>5215outh Ukraine Street
 Aurora, CO 80015</CompanyFax>
@@ -5495,7 +6016,7 @@
 </file>
 
 <file path=customXml/itemProps3.xml><?xml version="1.0" encoding="utf-8"?>
-<ds:datastoreItem xmlns:ds="http://schemas.openxmlformats.org/officeDocument/2006/customXml" ds:itemID="{8162FFBE-1895-4F1A-A544-D98A65B193D3}">
+<ds:datastoreItem xmlns:ds="http://schemas.openxmlformats.org/officeDocument/2006/customXml" ds:itemID="{5D8656E1-17D2-4C74-B376-4F96F575A2E9}">
   <ds:schemaRefs>
     <ds:schemaRef ds:uri="http://schemas.openxmlformats.org/officeDocument/2006/bibliography"/>
   </ds:schemaRefs>

</xml_diff>

<commit_message>
New registration form, new photos, fixed mobile menu colors
</commit_message>
<xml_diff>
--- a/sketchbook/ssvb_registration_form.docx
+++ b/sketchbook/ssvb_registration_form.docx
@@ -6,9 +6,6 @@
       <w:tblPr>
         <w:tblStyle w:val="LayoutTable"/>
         <w:tblW w:w="5042" w:type="pct"/>
-        <w:tblBorders>
-          <w:bottom w:val="single" w:sz="8" w:space="0" w:color="EE7373" w:themeColor="accent1" w:themeTint="99"/>
-        </w:tblBorders>
         <w:tblCellMar>
           <w:bottom w:w="360" w:type="dxa"/>
         </w:tblCellMar>
@@ -77,7 +74,10 @@
           <w:sdt>
             <w:sdtPr>
               <w:rPr>
+                <w:b/>
                 <w:color w:val="auto"/>
+                <w:sz w:val="22"/>
+                <w:szCs w:val="22"/>
               </w:rPr>
               <w:alias w:val="Company Address"/>
               <w:tag w:val=""/>
@@ -100,7 +100,10 @@
                 </w:pPr>
                 <w:r>
                   <w:rPr>
+                    <w:b/>
                     <w:color w:val="auto"/>
+                    <w:sz w:val="22"/>
+                    <w:szCs w:val="22"/>
                   </w:rPr>
                   <w:t>Adult Volleyball Registration Form</w:t>
                 </w:r>
@@ -131,7 +134,7 @@
               <mc:AlternateContent>
                 <mc:Choice Requires="wps">
                   <w:drawing>
-                    <wp:anchor distT="0" distB="0" distL="114300" distR="114300" simplePos="0" relativeHeight="251659264" behindDoc="1" locked="0" layoutInCell="1" allowOverlap="1" wp14:anchorId="6BBE7C9E" wp14:editId="05BFA047">
+                    <wp:anchor distT="0" distB="0" distL="114300" distR="114300" simplePos="0" relativeHeight="251659264" behindDoc="1" locked="0" layoutInCell="1" allowOverlap="1" wp14:anchorId="0CA71004" wp14:editId="001E31C3">
                       <wp:simplePos x="0" y="0"/>
                       <wp:positionH relativeFrom="leftMargin">
                         <wp:posOffset>-5335270</wp:posOffset>
@@ -282,7 +285,7 @@
                 <w:lang w:eastAsia="en-US"/>
               </w:rPr>
               <w:drawing>
-                <wp:inline distT="0" distB="0" distL="0" distR="0" wp14:anchorId="23748668" wp14:editId="4855099D">
+                <wp:inline distT="0" distB="0" distL="0" distR="0" wp14:anchorId="2167C42F" wp14:editId="24DDF759">
                   <wp:extent cx="1314301" cy="1311965"/>
                   <wp:effectExtent l="0" t="0" r="635" b="2540"/>
                   <wp:docPr id="3" name="Picture 3"/>
@@ -327,11 +330,6 @@
         </w:tc>
       </w:tr>
     </w:tbl>
-    <w:p>
-      <w:pPr>
-        <w:pStyle w:val="Subtitle"/>
-      </w:pPr>
-    </w:p>
     <w:tbl>
       <w:tblPr>
         <w:tblStyle w:val="MediumGrid2-Accent1"/>
@@ -341,7 +339,9 @@
       <w:tblGrid>
         <w:gridCol w:w="1998"/>
         <w:gridCol w:w="2430"/>
-        <w:gridCol w:w="4788"/>
+        <w:gridCol w:w="1530"/>
+        <w:gridCol w:w="1620"/>
+        <w:gridCol w:w="1638"/>
       </w:tblGrid>
       <w:tr>
         <w:trPr>
@@ -366,14 +366,21 @@
                 <w:rFonts w:asciiTheme="minorHAnsi" w:hAnsiTheme="minorHAnsi"/>
                 <w:b/>
               </w:rPr>
-              <w:t>Team Name</w:t>
+              <w:t xml:space="preserve">Team </w:t>
+            </w:r>
+            <w:r>
+              <w:rPr>
+                <w:rFonts w:asciiTheme="minorHAnsi" w:hAnsiTheme="minorHAnsi"/>
+                <w:b/>
+              </w:rPr>
+              <w:t>Captain</w:t>
             </w:r>
           </w:p>
         </w:tc>
         <w:tc>
           <w:tcPr>
             <w:tcW w:w="7218" w:type="dxa"/>
-            <w:gridSpan w:val="2"/>
+            <w:gridSpan w:val="4"/>
           </w:tcPr>
           <w:p>
             <w:pPr>
@@ -438,7 +445,7 @@
         <w:tc>
           <w:tcPr>
             <w:tcW w:w="7218" w:type="dxa"/>
-            <w:gridSpan w:val="2"/>
+            <w:gridSpan w:val="4"/>
             <w:tcBorders>
               <w:bottom w:val="single" w:sz="4" w:space="0" w:color="DE1B1B" w:themeColor="accent1"/>
             </w:tcBorders>
@@ -921,8 +928,6 @@
             </w:pPr>
           </w:p>
         </w:tc>
-        <w:bookmarkStart w:id="0" w:name="_GoBack"/>
-        <w:bookmarkEnd w:id="0"/>
       </w:tr>
       <w:tr>
         <w:tc>
@@ -943,17 +948,14 @@
                 <w:rFonts w:asciiTheme="minorHAnsi" w:hAnsiTheme="minorHAnsi"/>
                 <w:b/>
               </w:rPr>
-              <w:t>Team Captain</w:t>
+              <w:t>Phone</w:t>
             </w:r>
           </w:p>
         </w:tc>
         <w:tc>
           <w:tcPr>
             <w:tcW w:w="7218" w:type="dxa"/>
-            <w:gridSpan w:val="2"/>
-            <w:tcBorders>
-              <w:top w:val="single" w:sz="4" w:space="0" w:color="DE1B1B" w:themeColor="accent1"/>
-            </w:tcBorders>
+            <w:gridSpan w:val="4"/>
           </w:tcPr>
           <w:p>
             <w:pPr>
@@ -988,14 +990,14 @@
                 <w:rFonts w:asciiTheme="minorHAnsi" w:hAnsiTheme="minorHAnsi"/>
                 <w:b/>
               </w:rPr>
-              <w:t>Phone</w:t>
+              <w:t>Email</w:t>
             </w:r>
           </w:p>
         </w:tc>
         <w:tc>
           <w:tcPr>
             <w:tcW w:w="7218" w:type="dxa"/>
-            <w:gridSpan w:val="2"/>
+            <w:gridSpan w:val="4"/>
           </w:tcPr>
           <w:p>
             <w:pPr>
@@ -1007,6 +1009,8 @@
             </w:pPr>
           </w:p>
         </w:tc>
+        <w:bookmarkStart w:id="0" w:name="_GoBack"/>
+        <w:bookmarkEnd w:id="0"/>
       </w:tr>
       <w:tr>
         <w:tc>
@@ -1020,21 +1024,25 @@
               <w:rPr>
                 <w:rFonts w:asciiTheme="minorHAnsi" w:hAnsiTheme="minorHAnsi"/>
                 <w:b/>
+                <w:sz w:val="24"/>
+                <w:szCs w:val="24"/>
               </w:rPr>
             </w:pPr>
             <w:r>
               <w:rPr>
                 <w:rFonts w:asciiTheme="minorHAnsi" w:hAnsiTheme="minorHAnsi"/>
                 <w:b/>
+                <w:sz w:val="24"/>
+                <w:szCs w:val="24"/>
               </w:rPr>
-              <w:t>Email</w:t>
+              <w:t>Payment Method</w:t>
             </w:r>
           </w:p>
         </w:tc>
         <w:tc>
           <w:tcPr>
             <w:tcW w:w="7218" w:type="dxa"/>
-            <w:gridSpan w:val="2"/>
+            <w:gridSpan w:val="4"/>
           </w:tcPr>
           <w:p>
             <w:pPr>
@@ -1044,6 +1052,42 @@
                 <w:rFonts w:asciiTheme="minorHAnsi" w:hAnsiTheme="minorHAnsi"/>
               </w:rPr>
             </w:pPr>
+            <w:r>
+              <w:rPr>
+                <w:rFonts w:asciiTheme="minorHAnsi" w:hAnsiTheme="minorHAnsi"/>
+              </w:rPr>
+              <w:t xml:space="preserve">    </w:t>
+            </w:r>
+            <w:r>
+              <w:rPr>
+                <w:rFonts w:asciiTheme="minorHAnsi" w:hAnsiTheme="minorHAnsi"/>
+              </w:rPr>
+              <w:t xml:space="preserve">Cash </w:t>
+            </w:r>
+            <w:r>
+              <w:rPr>
+                <w:rFonts w:asciiTheme="minorHAnsi" w:hAnsiTheme="minorHAnsi"/>
+              </w:rPr>
+              <w:t xml:space="preserve">                          </w:t>
+            </w:r>
+            <w:r>
+              <w:rPr>
+                <w:rFonts w:asciiTheme="minorHAnsi" w:hAnsiTheme="minorHAnsi"/>
+              </w:rPr>
+              <w:t xml:space="preserve">Check </w:t>
+            </w:r>
+            <w:r>
+              <w:rPr>
+                <w:rFonts w:asciiTheme="minorHAnsi" w:hAnsiTheme="minorHAnsi"/>
+              </w:rPr>
+              <w:t xml:space="preserve">                         </w:t>
+            </w:r>
+            <w:r>
+              <w:rPr>
+                <w:rFonts w:asciiTheme="minorHAnsi" w:hAnsiTheme="minorHAnsi"/>
+              </w:rPr>
+              <w:t>Credit Card</w:t>
+            </w:r>
           </w:p>
         </w:tc>
       </w:tr>
@@ -1054,8 +1098,96 @@
         <w:tc>
           <w:tcPr>
             <w:cnfStyle w:val="001000000000" w:firstRow="0" w:lastRow="0" w:firstColumn="1" w:lastColumn="0" w:oddVBand="0" w:evenVBand="0" w:oddHBand="0" w:evenHBand="0" w:firstRowFirstColumn="0" w:firstRowLastColumn="0" w:lastRowFirstColumn="0" w:lastRowLastColumn="0"/>
+            <w:tcW w:w="5958" w:type="dxa"/>
+            <w:gridSpan w:val="3"/>
+            <w:shd w:val="clear" w:color="auto" w:fill="F9D0D0" w:themeFill="accent1" w:themeFillTint="33"/>
+          </w:tcPr>
+          <w:p>
+            <w:pPr>
+              <w:pStyle w:val="Subtitle"/>
+              <w:rPr>
+                <w:rFonts w:asciiTheme="minorHAnsi" w:hAnsiTheme="minorHAnsi"/>
+                <w:color w:val="808080" w:themeColor="background1" w:themeShade="80"/>
+                <w:sz w:val="20"/>
+                <w:szCs w:val="20"/>
+              </w:rPr>
+            </w:pPr>
+            <w:r>
+              <w:rPr>
+                <w:rFonts w:asciiTheme="minorHAnsi" w:hAnsiTheme="minorHAnsi"/>
+                <w:color w:val="808080" w:themeColor="background1" w:themeShade="80"/>
+                <w:sz w:val="20"/>
+                <w:szCs w:val="20"/>
+              </w:rPr>
+              <w:t>CC#</w:t>
+            </w:r>
+          </w:p>
+        </w:tc>
+        <w:tc>
+          <w:tcPr>
+            <w:tcW w:w="1620" w:type="dxa"/>
+          </w:tcPr>
+          <w:p>
+            <w:pPr>
+              <w:pStyle w:val="Subtitle"/>
+              <w:cnfStyle w:val="000000100000" w:firstRow="0" w:lastRow="0" w:firstColumn="0" w:lastColumn="0" w:oddVBand="0" w:evenVBand="0" w:oddHBand="1" w:evenHBand="0" w:firstRowFirstColumn="0" w:firstRowLastColumn="0" w:lastRowFirstColumn="0" w:lastRowLastColumn="0"/>
+              <w:rPr>
+                <w:rFonts w:asciiTheme="minorHAnsi" w:hAnsiTheme="minorHAnsi"/>
+                <w:b w:val="0"/>
+                <w:color w:val="808080" w:themeColor="background1" w:themeShade="80"/>
+                <w:sz w:val="20"/>
+                <w:szCs w:val="20"/>
+              </w:rPr>
+            </w:pPr>
+            <w:proofErr w:type="spellStart"/>
+            <w:r>
+              <w:rPr>
+                <w:rFonts w:asciiTheme="minorHAnsi" w:hAnsiTheme="minorHAnsi"/>
+                <w:b w:val="0"/>
+                <w:color w:val="808080" w:themeColor="background1" w:themeShade="80"/>
+                <w:sz w:val="20"/>
+                <w:szCs w:val="20"/>
+              </w:rPr>
+              <w:t>Exp</w:t>
+            </w:r>
+            <w:proofErr w:type="spellEnd"/>
+          </w:p>
+        </w:tc>
+        <w:tc>
+          <w:tcPr>
+            <w:tcW w:w="1638" w:type="dxa"/>
+          </w:tcPr>
+          <w:p>
+            <w:pPr>
+              <w:pStyle w:val="Subtitle"/>
+              <w:cnfStyle w:val="000000100000" w:firstRow="0" w:lastRow="0" w:firstColumn="0" w:lastColumn="0" w:oddVBand="0" w:evenVBand="0" w:oddHBand="1" w:evenHBand="0" w:firstRowFirstColumn="0" w:firstRowLastColumn="0" w:lastRowFirstColumn="0" w:lastRowLastColumn="0"/>
+              <w:rPr>
+                <w:rFonts w:asciiTheme="minorHAnsi" w:hAnsiTheme="minorHAnsi"/>
+                <w:b w:val="0"/>
+                <w:color w:val="808080" w:themeColor="background1" w:themeShade="80"/>
+                <w:sz w:val="20"/>
+                <w:szCs w:val="20"/>
+              </w:rPr>
+            </w:pPr>
+            <w:r>
+              <w:rPr>
+                <w:rFonts w:asciiTheme="minorHAnsi" w:hAnsiTheme="minorHAnsi"/>
+                <w:b w:val="0"/>
+                <w:color w:val="808080" w:themeColor="background1" w:themeShade="80"/>
+                <w:sz w:val="20"/>
+                <w:szCs w:val="20"/>
+              </w:rPr>
+              <w:t>CCV</w:t>
+            </w:r>
+          </w:p>
+        </w:tc>
+      </w:tr>
+      <w:tr>
+        <w:tc>
+          <w:tcPr>
+            <w:cnfStyle w:val="001000000000" w:firstRow="0" w:lastRow="0" w:firstColumn="1" w:lastColumn="0" w:oddVBand="0" w:evenVBand="0" w:oddHBand="0" w:evenHBand="0" w:firstRowFirstColumn="0" w:firstRowLastColumn="0" w:lastRowFirstColumn="0" w:lastRowLastColumn="0"/>
             <w:tcW w:w="9216" w:type="dxa"/>
-            <w:gridSpan w:val="3"/>
+            <w:gridSpan w:val="5"/>
             <w:tcBorders>
               <w:bottom w:val="single" w:sz="4" w:space="0" w:color="DE1B1B" w:themeColor="accent1"/>
             </w:tcBorders>
@@ -1076,6 +1208,49 @@
               </w:rPr>
               <w:t>Team Roster</w:t>
             </w:r>
+          </w:p>
+        </w:tc>
+      </w:tr>
+      <w:tr>
+        <w:trPr>
+          <w:cnfStyle w:val="000000100000" w:firstRow="0" w:lastRow="0" w:firstColumn="0" w:lastColumn="0" w:oddVBand="0" w:evenVBand="0" w:oddHBand="1" w:evenHBand="0" w:firstRowFirstColumn="0" w:firstRowLastColumn="0" w:lastRowFirstColumn="0" w:lastRowLastColumn="0"/>
+        </w:trPr>
+        <w:tc>
+          <w:tcPr>
+            <w:cnfStyle w:val="001000000000" w:firstRow="0" w:lastRow="0" w:firstColumn="1" w:lastColumn="0" w:oddVBand="0" w:evenVBand="0" w:oddHBand="0" w:evenHBand="0" w:firstRowFirstColumn="0" w:firstRowLastColumn="0" w:lastRowFirstColumn="0" w:lastRowLastColumn="0"/>
+            <w:tcW w:w="4428" w:type="dxa"/>
+            <w:gridSpan w:val="2"/>
+            <w:tcBorders>
+              <w:top w:val="single" w:sz="4" w:space="0" w:color="DE1B1B" w:themeColor="accent1"/>
+              <w:left w:val="single" w:sz="4" w:space="0" w:color="DE1B1B" w:themeColor="accent1"/>
+              <w:bottom w:val="single" w:sz="4" w:space="0" w:color="DE1B1B" w:themeColor="accent1"/>
+              <w:right w:val="single" w:sz="4" w:space="0" w:color="DE1B1B" w:themeColor="accent1"/>
+            </w:tcBorders>
+            <w:shd w:val="clear" w:color="auto" w:fill="F9D0D0" w:themeFill="accent1" w:themeFillTint="33"/>
+          </w:tcPr>
+          <w:p>
+            <w:pPr>
+              <w:pStyle w:val="Subtitle"/>
+            </w:pPr>
+          </w:p>
+        </w:tc>
+        <w:tc>
+          <w:tcPr>
+            <w:tcW w:w="4788" w:type="dxa"/>
+            <w:gridSpan w:val="3"/>
+            <w:tcBorders>
+              <w:top w:val="single" w:sz="4" w:space="0" w:color="DE1B1B" w:themeColor="accent1"/>
+              <w:left w:val="single" w:sz="4" w:space="0" w:color="DE1B1B" w:themeColor="accent1"/>
+              <w:bottom w:val="single" w:sz="4" w:space="0" w:color="DE1B1B" w:themeColor="accent1"/>
+              <w:right w:val="single" w:sz="4" w:space="0" w:color="DE1B1B" w:themeColor="accent1"/>
+            </w:tcBorders>
+            <w:shd w:val="clear" w:color="auto" w:fill="F9D0D0" w:themeFill="accent1" w:themeFillTint="33"/>
+          </w:tcPr>
+          <w:p>
+            <w:pPr>
+              <w:pStyle w:val="Subtitle"/>
+              <w:cnfStyle w:val="000000100000" w:firstRow="0" w:lastRow="0" w:firstColumn="0" w:lastColumn="0" w:oddVBand="0" w:evenVBand="0" w:oddHBand="1" w:evenHBand="0" w:firstRowFirstColumn="0" w:firstRowLastColumn="0" w:lastRowFirstColumn="0" w:lastRowLastColumn="0"/>
+            </w:pPr>
           </w:p>
         </w:tc>
       </w:tr>
@@ -1102,6 +1277,7 @@
         <w:tc>
           <w:tcPr>
             <w:tcW w:w="4788" w:type="dxa"/>
+            <w:gridSpan w:val="3"/>
             <w:tcBorders>
               <w:top w:val="single" w:sz="4" w:space="0" w:color="DE1B1B" w:themeColor="accent1"/>
               <w:left w:val="single" w:sz="4" w:space="0" w:color="DE1B1B" w:themeColor="accent1"/>
@@ -1144,6 +1320,7 @@
         <w:tc>
           <w:tcPr>
             <w:tcW w:w="4788" w:type="dxa"/>
+            <w:gridSpan w:val="3"/>
             <w:tcBorders>
               <w:top w:val="single" w:sz="4" w:space="0" w:color="DE1B1B" w:themeColor="accent1"/>
               <w:left w:val="single" w:sz="4" w:space="0" w:color="DE1B1B" w:themeColor="accent1"/>
@@ -1183,6 +1360,7 @@
         <w:tc>
           <w:tcPr>
             <w:tcW w:w="4788" w:type="dxa"/>
+            <w:gridSpan w:val="3"/>
             <w:tcBorders>
               <w:top w:val="single" w:sz="4" w:space="0" w:color="DE1B1B" w:themeColor="accent1"/>
               <w:left w:val="single" w:sz="4" w:space="0" w:color="DE1B1B" w:themeColor="accent1"/>
@@ -1225,6 +1403,7 @@
         <w:tc>
           <w:tcPr>
             <w:tcW w:w="4788" w:type="dxa"/>
+            <w:gridSpan w:val="3"/>
             <w:tcBorders>
               <w:top w:val="single" w:sz="4" w:space="0" w:color="DE1B1B" w:themeColor="accent1"/>
               <w:left w:val="single" w:sz="4" w:space="0" w:color="DE1B1B" w:themeColor="accent1"/>
@@ -1237,45 +1416,6 @@
             <w:pPr>
               <w:pStyle w:val="Subtitle"/>
               <w:cnfStyle w:val="000000100000" w:firstRow="0" w:lastRow="0" w:firstColumn="0" w:lastColumn="0" w:oddVBand="0" w:evenVBand="0" w:oddHBand="1" w:evenHBand="0" w:firstRowFirstColumn="0" w:firstRowLastColumn="0" w:lastRowFirstColumn="0" w:lastRowLastColumn="0"/>
-            </w:pPr>
-          </w:p>
-        </w:tc>
-      </w:tr>
-      <w:tr>
-        <w:tc>
-          <w:tcPr>
-            <w:cnfStyle w:val="001000000000" w:firstRow="0" w:lastRow="0" w:firstColumn="1" w:lastColumn="0" w:oddVBand="0" w:evenVBand="0" w:oddHBand="0" w:evenHBand="0" w:firstRowFirstColumn="0" w:firstRowLastColumn="0" w:lastRowFirstColumn="0" w:lastRowLastColumn="0"/>
-            <w:tcW w:w="4428" w:type="dxa"/>
-            <w:gridSpan w:val="2"/>
-            <w:tcBorders>
-              <w:top w:val="single" w:sz="4" w:space="0" w:color="DE1B1B" w:themeColor="accent1"/>
-              <w:left w:val="single" w:sz="4" w:space="0" w:color="DE1B1B" w:themeColor="accent1"/>
-              <w:bottom w:val="single" w:sz="4" w:space="0" w:color="DE1B1B" w:themeColor="accent1"/>
-              <w:right w:val="single" w:sz="4" w:space="0" w:color="DE1B1B" w:themeColor="accent1"/>
-            </w:tcBorders>
-            <w:shd w:val="clear" w:color="auto" w:fill="F9D0D0" w:themeFill="accent1" w:themeFillTint="33"/>
-          </w:tcPr>
-          <w:p>
-            <w:pPr>
-              <w:pStyle w:val="Subtitle"/>
-            </w:pPr>
-          </w:p>
-        </w:tc>
-        <w:tc>
-          <w:tcPr>
-            <w:tcW w:w="4788" w:type="dxa"/>
-            <w:tcBorders>
-              <w:top w:val="single" w:sz="4" w:space="0" w:color="DE1B1B" w:themeColor="accent1"/>
-              <w:left w:val="single" w:sz="4" w:space="0" w:color="DE1B1B" w:themeColor="accent1"/>
-              <w:bottom w:val="single" w:sz="4" w:space="0" w:color="DE1B1B" w:themeColor="accent1"/>
-              <w:right w:val="single" w:sz="4" w:space="0" w:color="DE1B1B" w:themeColor="accent1"/>
-            </w:tcBorders>
-            <w:shd w:val="clear" w:color="auto" w:fill="F9D0D0" w:themeFill="accent1" w:themeFillTint="33"/>
-          </w:tcPr>
-          <w:p>
-            <w:pPr>
-              <w:pStyle w:val="Subtitle"/>
-              <w:cnfStyle w:val="000000000000" w:firstRow="0" w:lastRow="0" w:firstColumn="0" w:lastColumn="0" w:oddVBand="0" w:evenVBand="0" w:oddHBand="0" w:evenHBand="0" w:firstRowFirstColumn="0" w:firstRowLastColumn="0" w:lastRowFirstColumn="0" w:lastRowLastColumn="0"/>
             </w:pPr>
           </w:p>
         </w:tc>
@@ -5252,6 +5392,7 @@
   </w:compat>
   <w:rsids>
     <w:rsidRoot w:val="003325B8"/>
+    <w:rsid w:val="002E3645"/>
     <w:rsid w:val="003325B8"/>
     <w:rsid w:val="00421323"/>
     <w:rsid w:val="00697292"/>
@@ -5968,7 +6109,7 @@
   <a:extraClrSchemeLst/>
   <a:extLst>
     <a:ext uri="{05A4C25C-085E-4340-85A3-A5531E510DB2}">
-      <thm15:themeFamily xmlns:thm15="http://schemas.microsoft.com/office/thememl/2012/main" xmlns="" name="Office Theme" id="{62F939B6-93AF-4DB8-9C6B-D6C7DFDC589F}" vid="{4A3C46E8-61CC-4603-A589-7422A47A8E4A}"/>
+      <thm15:themeFamily xmlns="" xmlns:thm15="http://schemas.microsoft.com/office/thememl/2012/main" name="Office Theme" id="{62F939B6-93AF-4DB8-9C6B-D6C7DFDC589F}" vid="{4A3C46E8-61CC-4603-A589-7422A47A8E4A}"/>
     </a:ext>
   </a:extLst>
 </a:theme>
@@ -6016,7 +6157,7 @@
 </file>
 
 <file path=customXml/itemProps3.xml><?xml version="1.0" encoding="utf-8"?>
-<ds:datastoreItem xmlns:ds="http://schemas.openxmlformats.org/officeDocument/2006/customXml" ds:itemID="{5D8656E1-17D2-4C74-B376-4F96F575A2E9}">
+<ds:datastoreItem xmlns:ds="http://schemas.openxmlformats.org/officeDocument/2006/customXml" ds:itemID="{968AF9B4-5247-4978-82BF-8716993A38ED}">
   <ds:schemaRefs>
     <ds:schemaRef ds:uri="http://schemas.openxmlformats.org/officeDocument/2006/bibliography"/>
   </ds:schemaRefs>

</xml_diff>